<commit_message>
Changing variable names for the aplca security system and changing the flayway SQL script.
</commit_message>
<xml_diff>
--- a/Dissertation/Alexander Souza - Project Dissertation.docx
+++ b/Dissertation/Alexander Souza - Project Dissertation.docx
@@ -274,6 +274,13 @@
     </w:p>
     <w:sdt>
       <w:sdtPr>
+        <w:rPr>
+          <w:rFonts w:ascii="Times New Roman" w:eastAsia="Times New Roman" w:hAnsi="Times New Roman" w:cs="Times New Roman"/>
+          <w:color w:val="auto"/>
+          <w:sz w:val="20"/>
+          <w:szCs w:val="20"/>
+          <w:lang w:eastAsia="de-DE"/>
+        </w:rPr>
         <w:id w:val="-616522868"/>
         <w:docPartObj>
           <w:docPartGallery w:val="Table of Contents"/>
@@ -282,14 +289,9 @@
       </w:sdtPr>
       <w:sdtEndPr>
         <w:rPr>
-          <w:rFonts w:ascii="Times New Roman" w:eastAsia="Times New Roman" w:hAnsi="Times New Roman" w:cs="Times New Roman"/>
           <w:b/>
           <w:bCs/>
           <w:noProof/>
-          <w:color w:val="auto"/>
-          <w:sz w:val="20"/>
-          <w:szCs w:val="20"/>
-          <w:lang w:eastAsia="de-DE"/>
         </w:rPr>
       </w:sdtEndPr>
       <w:sdtContent>
@@ -1425,6 +1427,11 @@
       <w:r>
         <w:t xml:space="preserve"> </w:t>
       </w:r>
+      <w:r>
+        <w:t xml:space="preserve"> </w:t>
+      </w:r>
+      <w:bookmarkStart w:id="0" w:name="_GoBack"/>
+      <w:bookmarkEnd w:id="0"/>
     </w:p>
     <w:p>
       <w:pPr>
@@ -1448,12 +1455,12 @@
       <w:pPr>
         <w:pStyle w:val="heading1"/>
       </w:pPr>
-      <w:bookmarkStart w:id="0" w:name="_Toc504334249"/>
+      <w:bookmarkStart w:id="1" w:name="_Toc504334249"/>
       <w:r>
         <w:lastRenderedPageBreak/>
         <w:t>Introduction</w:t>
       </w:r>
-      <w:bookmarkEnd w:id="0"/>
+      <w:bookmarkEnd w:id="1"/>
     </w:p>
     <w:p>
       <w:r>
@@ -1514,7 +1521,7 @@
       <w:pPr>
         <w:pStyle w:val="figurecaption"/>
       </w:pPr>
-      <w:bookmarkStart w:id="1" w:name="_Toc504334659"/>
+      <w:bookmarkStart w:id="2" w:name="_Toc504334659"/>
       <w:r>
         <w:rPr>
           <w:b/>
@@ -1559,17 +1566,9 @@
         <w:t>.</w:t>
       </w:r>
       <w:r>
-        <w:t xml:space="preserve"> </w:t>
-      </w:r>
-      <w:proofErr w:type="spellStart"/>
-      <w:r>
-        <w:t>Logotipo</w:t>
-      </w:r>
-      <w:proofErr w:type="spellEnd"/>
-      <w:r>
-        <w:t xml:space="preserve"> do GMIT</w:t>
-      </w:r>
-      <w:bookmarkEnd w:id="1"/>
+        <w:t xml:space="preserve"> Logotipo do GMIT</w:t>
+      </w:r>
+      <w:bookmarkEnd w:id="2"/>
     </w:p>
     <w:p>
       <w:r>
@@ -1627,7 +1626,7 @@
       <w:pPr>
         <w:pStyle w:val="figurecaption"/>
       </w:pPr>
-      <w:bookmarkStart w:id="2" w:name="_Toc504334660"/>
+      <w:bookmarkStart w:id="3" w:name="_Toc504334660"/>
       <w:r>
         <w:rPr>
           <w:b/>
@@ -1674,8 +1673,6 @@
       <w:r>
         <w:t xml:space="preserve"> Postman test</w:t>
       </w:r>
-      <w:bookmarkStart w:id="3" w:name="_GoBack"/>
-      <w:bookmarkEnd w:id="2"/>
       <w:bookmarkEnd w:id="3"/>
     </w:p>
     <w:p/>
@@ -2008,7 +2005,7 @@
       <w:headerReference w:type="even" r:id="rId12"/>
       <w:footerReference w:type="even" r:id="rId13"/>
       <w:pgSz w:w="11906" w:h="16838" w:code="9"/>
-      <w:pgMar w:top="1418" w:right="1418" w:bottom="1418" w:left="1985" w:header="851" w:footer="482" w:gutter="0"/>
+      <w:pgMar w:top="1418" w:right="1418" w:bottom="1418" w:left="1985" w:header="851" w:footer="1047" w:gutter="0"/>
       <w:cols w:space="708"/>
       <w:titlePg/>
       <w:docGrid w:linePitch="360"/>
@@ -2046,6 +2043,7 @@
         <w:docPartUnique/>
       </w:docPartObj>
     </w:sdtPr>
+    <w:sdtEndPr/>
     <w:sdtContent>
       <w:p>
         <w:pPr>
@@ -3553,6 +3551,8 @@
     <w:lsdException w:name="Table Subtle 2" w:semiHidden="1" w:unhideWhenUsed="1"/>
     <w:lsdException w:name="Table Web 1" w:semiHidden="1" w:unhideWhenUsed="1"/>
     <w:lsdException w:name="Table Web 2" w:semiHidden="1" w:unhideWhenUsed="1"/>
+    <w:lsdException w:name="Table Web 3" w:semiHidden="1" w:unhideWhenUsed="1"/>
+    <w:lsdException w:name="Table Theme" w:semiHidden="1" w:unhideWhenUsed="1"/>
     <w:lsdException w:name="Placeholder Text" w:semiHidden="1" w:uiPriority="99"/>
     <w:lsdException w:name="No Spacing" w:uiPriority="1" w:qFormat="1"/>
     <w:lsdException w:name="Light Shading" w:uiPriority="60"/>
@@ -3928,6 +3928,7 @@
   <w:style w:type="character" w:default="1" w:styleId="DefaultParagraphFont">
     <w:name w:val="Default Paragraph Font"/>
     <w:uiPriority w:val="1"/>
+    <w:semiHidden/>
     <w:unhideWhenUsed/>
   </w:style>
   <w:style w:type="table" w:default="1" w:styleId="TableNormal">
@@ -5029,7 +5030,7 @@
 </file>
 
 <file path=customXml/itemProps1.xml><?xml version="1.0" encoding="utf-8"?>
-<ds:datastoreItem xmlns:ds="http://schemas.openxmlformats.org/officeDocument/2006/customXml" ds:itemID="{8CAA2447-36CD-437C-9F0F-AA7A0891F5BF}">
+<ds:datastoreItem xmlns:ds="http://schemas.openxmlformats.org/officeDocument/2006/customXml" ds:itemID="{03EE848E-AEF4-4E35-BFDA-2BD373904D92}">
   <ds:schemaRefs>
     <ds:schemaRef ds:uri="http://schemas.openxmlformats.org/officeDocument/2006/bibliography"/>
   </ds:schemaRefs>

</xml_diff>

<commit_message>
API: Implements Swagger to show all resurses on API
</commit_message>
<xml_diff>
--- a/Dissertation/Alexander Souza - Project Dissertation.docx
+++ b/Dissertation/Alexander Souza - Project Dissertation.docx
@@ -4176,7 +4176,21 @@
                 <w:rStyle w:val="Hyperlink"/>
                 <w:noProof/>
               </w:rPr>
-              <w:t>System Deployment</w:t>
+              <w:t>System De</w:t>
+            </w:r>
+            <w:r>
+              <w:rPr>
+                <w:rStyle w:val="Hyperlink"/>
+                <w:noProof/>
+              </w:rPr>
+              <w:t>p</w:t>
+            </w:r>
+            <w:r>
+              <w:rPr>
+                <w:rStyle w:val="Hyperlink"/>
+                <w:noProof/>
+              </w:rPr>
+              <w:t>loyment</w:t>
             </w:r>
             <w:r>
               <w:rPr>
@@ -6798,7 +6812,16 @@
     </w:p>
     <w:p>
       <w:r>
-        <w:t>Angular (commonly referred to as "Angular 4" or "Angular 2") is a TypeScript-based open-source front-end web application platform led by the Angular Team at Google and by a community of individuals and corporations. Angular is a complete rewrite from the same team that built AngularJS.</w:t>
+        <w:t xml:space="preserve">Angular (commonly referred to as "Angular 4" or "Angular 2") is a TypeScript-based open-source front-end web application platform led by the Angular Team at Google and by a community of individuals and corporations. Angular is a complete rewrite </w:t>
+      </w:r>
+      <w:r>
+        <w:rPr>
+          <w:noProof/>
+        </w:rPr>
+        <w:t>of</w:t>
+      </w:r>
+      <w:r>
+        <w:t xml:space="preserve"> the same team that built AngularJS.</w:t>
       </w:r>
     </w:p>
     <w:p>
@@ -6880,13 +6903,35 @@
       <w:r>
         <w:t xml:space="preserve">Joomla! is one of the most popular website </w:t>
       </w:r>
-      <w:proofErr w:type="spellStart"/>
-      <w:r>
-        <w:t>softwares</w:t>
-      </w:r>
-      <w:proofErr w:type="spellEnd"/>
-      <w:r>
-        <w:t>, thanks to its global community of developers and volunteers, who make sure the platform is user friendly, extendable, multilingual, accessible, responsive, search engine optimized and so much more.</w:t>
+      <w:r>
+        <w:rPr>
+          <w:noProof/>
+        </w:rPr>
+        <w:t>software</w:t>
+      </w:r>
+      <w:r>
+        <w:t xml:space="preserve">, thanks to its global community of developers and volunteers, who make sure the platform is </w:t>
+      </w:r>
+      <w:r>
+        <w:rPr>
+          <w:noProof/>
+        </w:rPr>
+        <w:t>user</w:t>
+      </w:r>
+      <w:r>
+        <w:rPr>
+          <w:noProof/>
+        </w:rPr>
+        <w:t>-</w:t>
+      </w:r>
+      <w:r>
+        <w:rPr>
+          <w:noProof/>
+        </w:rPr>
+        <w:t>friendly</w:t>
+      </w:r>
+      <w:r>
+        <w:t>, extendable, multilingual, accessible, responsive, search engine optimized and so much more.</w:t>
       </w:r>
     </w:p>
     <w:p/>
@@ -6953,15 +6998,7 @@
         </w:numPr>
       </w:pPr>
       <w:r>
-        <w:t xml:space="preserve">Government, non-profit and </w:t>
-      </w:r>
-      <w:proofErr w:type="spellStart"/>
-      <w:r>
-        <w:t>organisational</w:t>
-      </w:r>
-      <w:proofErr w:type="spellEnd"/>
-      <w:r>
-        <w:t xml:space="preserve"> websites</w:t>
+        <w:t>Government, non-profit and organisational websites</w:t>
       </w:r>
     </w:p>
     <w:p>
@@ -7058,54 +7095,63 @@
     </w:p>
     <w:p>
       <w:r>
-        <w:t xml:space="preserve">MySQL is an open-source relational database management system (RDBMS). Its name is a combination of "My", the name of co-founder Michael </w:t>
-      </w:r>
-      <w:proofErr w:type="spellStart"/>
-      <w:r>
-        <w:t>Widenius's</w:t>
-      </w:r>
-      <w:proofErr w:type="spellEnd"/>
-      <w:r>
-        <w:t xml:space="preserve"> daughter, and "SQL", the abbreviation for Structured Query Language. The MySQL development project has made its source code available under the terms of the GNU General Public License, as well as under a variety of proprietary agreements. MySQL was owned and sponsored by a single for-profit firm, the Swedish company MySQL AB, now owned by Oracle Corporation. For proprietary use, several paid editions are available, and offer additional functionality.</w:t>
+        <w:t xml:space="preserve">MySQL is an open-source relational database management system (RDBMS). Its name is a combination of "My", the name of co-founder Michael Widenius's daughter, and "SQL", the abbreviation for Structured Query Language. The MySQL development project has made its source code available under the terms of the GNU General Public License, as well as under a variety of proprietary agreements. MySQL was owned and sponsored by a single for-profit firm, the Swedish company MySQL AB, now owned by Oracle Corporation. For proprietary use, several paid editions are </w:t>
+      </w:r>
+      <w:r>
+        <w:rPr>
+          <w:noProof/>
+        </w:rPr>
+        <w:t>available</w:t>
+      </w:r>
+      <w:r>
+        <w:t xml:space="preserve"> and offer additional functionality.</w:t>
       </w:r>
     </w:p>
     <w:p/>
     <w:p>
       <w:r>
-        <w:t xml:space="preserve">MySQL is a central component of the LAMP open-source web application software stack (and other "AMP" stacks). LAMP is an acronym for "Linux, Apache, MySQL, Perl/PHP/Python". Applications that use the MySQL database include: TYPO3, </w:t>
-      </w:r>
-      <w:proofErr w:type="spellStart"/>
-      <w:r>
-        <w:t>MODx</w:t>
-      </w:r>
-      <w:proofErr w:type="spellEnd"/>
-      <w:r>
-        <w:t xml:space="preserve">, Joomla, WordPress, Simple Machines Forum, </w:t>
-      </w:r>
-      <w:proofErr w:type="spellStart"/>
-      <w:r>
-        <w:t>phpBB</w:t>
-      </w:r>
-      <w:proofErr w:type="spellEnd"/>
-      <w:r>
-        <w:t xml:space="preserve">, </w:t>
-      </w:r>
-      <w:proofErr w:type="spellStart"/>
+        <w:t xml:space="preserve">MySQL is a central component of the LAMP open-source web application software stack (and other "AMP" stacks). </w:t>
+      </w:r>
+      <w:r>
+        <w:rPr>
+          <w:noProof/>
+        </w:rPr>
+        <w:t>LAMP</w:t>
+      </w:r>
+      <w:r>
+        <w:t xml:space="preserve"> is an acronym for "Linux, Apache, MySQL, Perl/PHP/Python". Applications that use the MySQL database </w:t>
+      </w:r>
+      <w:r>
+        <w:rPr>
+          <w:noProof/>
+        </w:rPr>
+        <w:t>include</w:t>
+      </w:r>
+      <w:r>
+        <w:t xml:space="preserve"> TYPO3, MODx, Joomla, WordPress, Simple Machines Forum, phpBB, </w:t>
+      </w:r>
       <w:r>
         <w:lastRenderedPageBreak/>
-        <w:t>MyBB</w:t>
-      </w:r>
-      <w:proofErr w:type="spellEnd"/>
-      <w:r>
-        <w:t xml:space="preserve">, and Drupal. MySQL is also used in many high-profile, large-scale websites, including Google, </w:t>
-      </w:r>
-      <w:proofErr w:type="spellStart"/>
-      <w:proofErr w:type="gramStart"/>
-      <w:r>
-        <w:t>Facebook,Twitter</w:t>
-      </w:r>
-      <w:proofErr w:type="spellEnd"/>
-      <w:proofErr w:type="gramEnd"/>
+        <w:t>MyBB, and Drupal. MySQL is also used in many high-profile, large-scale websites, including Google, Facebook</w:t>
+      </w:r>
+      <w:r>
+        <w:rPr>
+          <w:noProof/>
+        </w:rPr>
+        <w:t>,</w:t>
+      </w:r>
+      <w:r>
+        <w:rPr>
+          <w:noProof/>
+        </w:rPr>
+        <w:t xml:space="preserve"> </w:t>
+      </w:r>
+      <w:r>
+        <w:rPr>
+          <w:noProof/>
+        </w:rPr>
+        <w:t>Twitter</w:t>
+      </w:r>
       <w:r>
         <w:t>, Flickr, and YouTube.</w:t>
       </w:r>
@@ -7167,20 +7213,40 @@
           </wp:inline>
         </w:drawing>
       </w:r>
+      <w:bookmarkStart w:id="17" w:name="_GoBack"/>
+      <w:bookmarkEnd w:id="17"/>
     </w:p>
     <w:p>
       <w:pPr>
         <w:pStyle w:val="heading2"/>
       </w:pPr>
-      <w:bookmarkStart w:id="17" w:name="_Toc506996326"/>
+      <w:bookmarkStart w:id="18" w:name="_Toc506996326"/>
       <w:r>
         <w:t>Heroku</w:t>
       </w:r>
-      <w:bookmarkEnd w:id="17"/>
-    </w:p>
-    <w:p>
-      <w:r>
-        <w:t>Heroku is a cloud platform as a service (PaaS) supporting several programming languages that is used as a web application deployment model. Heroku, one of the first cloud platforms, has been in development since June 2007, when it supported only the Ruby programming language, but now supports Java, Node.js, Scala, Clojure, Python, PHP, and Go. For this reason, Heroku is said to be a polyglot platform as it lets the developer build, run and scale applications in a similar manner across all the languages.</w:t>
+      <w:bookmarkEnd w:id="18"/>
+    </w:p>
+    <w:p>
+      <w:r>
+        <w:t xml:space="preserve">Heroku is a cloud platform as a service (PaaS) supporting several programming languages that </w:t>
+      </w:r>
+      <w:r>
+        <w:rPr>
+          <w:noProof/>
+        </w:rPr>
+        <w:t>is</w:t>
+      </w:r>
+      <w:r>
+        <w:t xml:space="preserve"> used as a web application deployment model. Heroku, one of the first cloud </w:t>
+      </w:r>
+      <w:r>
+        <w:rPr>
+          <w:noProof/>
+        </w:rPr>
+        <w:t>platforms</w:t>
+      </w:r>
+      <w:r>
+        <w:t xml:space="preserve"> has been in development since June 2007, when it supported only the Ruby programming language, but now supports Java, Node.js, Scala, Clojure, Python, PHP, and Go. For this reason, Heroku is said to be a polyglot platform as it lets the developer build, run and scale applications in a similar manner across all the languages.</w:t>
       </w:r>
     </w:p>
     <w:p/>
@@ -7246,11 +7312,11 @@
       <w:pPr>
         <w:pStyle w:val="heading2"/>
       </w:pPr>
-      <w:bookmarkStart w:id="18" w:name="_Toc506996327"/>
+      <w:bookmarkStart w:id="19" w:name="_Toc506996327"/>
       <w:r>
         <w:t>Amazon AWS</w:t>
       </w:r>
-      <w:bookmarkEnd w:id="18"/>
+      <w:bookmarkEnd w:id="19"/>
     </w:p>
     <w:p>
       <w:r>
@@ -7320,7 +7386,7 @@
       <w:pPr>
         <w:pStyle w:val="heading2"/>
       </w:pPr>
-      <w:bookmarkStart w:id="19" w:name="_Toc506996328"/>
+      <w:bookmarkStart w:id="20" w:name="_Toc506996328"/>
       <w:r>
         <w:t>Spring</w:t>
       </w:r>
@@ -7330,7 +7396,7 @@
       <w:r>
         <w:t>Framework</w:t>
       </w:r>
-      <w:bookmarkEnd w:id="19"/>
+      <w:bookmarkEnd w:id="20"/>
     </w:p>
     <w:p>
       <w:r>
@@ -7399,24 +7465,16 @@
       <w:pPr>
         <w:pStyle w:val="heading2"/>
       </w:pPr>
-      <w:bookmarkStart w:id="20" w:name="_Toc506996329"/>
+      <w:bookmarkStart w:id="21" w:name="_Toc506996329"/>
       <w:r>
         <w:lastRenderedPageBreak/>
         <w:t>GitHub</w:t>
       </w:r>
-      <w:bookmarkEnd w:id="20"/>
-    </w:p>
-    <w:p>
-      <w:r>
-        <w:t xml:space="preserve">GitHub (originally known as Logical Awesome LLC) is a web-based hosting service for version control using git. It is mostly used for computer code. It offers </w:t>
-      </w:r>
-      <w:proofErr w:type="gramStart"/>
-      <w:r>
-        <w:t>all of</w:t>
-      </w:r>
-      <w:proofErr w:type="gramEnd"/>
-      <w:r>
-        <w:t xml:space="preserve"> the distributed version control and source code management (SCM) functionality of Git as well as adding its own features. It provides access control and several collaboration features such as bug tracking, feature requests, task management, and wikis for every project.</w:t>
+      <w:bookmarkEnd w:id="21"/>
+    </w:p>
+    <w:p>
+      <w:r>
+        <w:t>GitHub (originally known as Logical Awesome LLC) is a web-based hosting service for version control using git. It is mostly used for computer code. It offers all of the distributed version control and source code management (SCM) functionality of Git as well as adding its own features. It provides access control and several collaboration features such as bug tracking, feature requests, task management, and wikis for every project.</w:t>
       </w:r>
     </w:p>
     <w:p/>
@@ -7487,13 +7545,11 @@
       <w:pPr>
         <w:pStyle w:val="heading2"/>
       </w:pPr>
-      <w:bookmarkStart w:id="21" w:name="_Toc506996330"/>
-      <w:proofErr w:type="spellStart"/>
+      <w:bookmarkStart w:id="22" w:name="_Toc506996330"/>
       <w:r>
         <w:t>PrimeNG</w:t>
       </w:r>
-      <w:bookmarkEnd w:id="21"/>
-      <w:proofErr w:type="spellEnd"/>
+      <w:bookmarkEnd w:id="22"/>
     </w:p>
     <w:p>
       <w:pPr>
@@ -7506,29 +7562,23 @@
         <w:jc w:val="left"/>
         <w:textAlignment w:val="auto"/>
       </w:pPr>
-      <w:proofErr w:type="spellStart"/>
-      <w:r>
+      <w:r>
+        <w:rPr>
+          <w:noProof/>
+        </w:rPr>
         <w:t>PrimeNG</w:t>
       </w:r>
-      <w:proofErr w:type="spellEnd"/>
       <w:r>
         <w:t xml:space="preserve"> is a collection of rich UI components for Angular. All widgets are open source and free to use under MIT License. </w:t>
       </w:r>
-      <w:proofErr w:type="spellStart"/>
-      <w:r>
+      <w:r>
+        <w:rPr>
+          <w:noProof/>
+        </w:rPr>
         <w:t>PrimeNG</w:t>
       </w:r>
-      <w:proofErr w:type="spellEnd"/>
-      <w:r>
-        <w:t xml:space="preserve"> is developed by </w:t>
-      </w:r>
-      <w:proofErr w:type="spellStart"/>
-      <w:r>
-        <w:t>PrimeTek</w:t>
-      </w:r>
-      <w:proofErr w:type="spellEnd"/>
-      <w:r>
-        <w:t xml:space="preserve"> Informatics, a vendor with years of expertise in developing open source UI solutions. </w:t>
+      <w:r>
+        <w:t xml:space="preserve"> is developed by PrimeTek Informatics, a vendor with years of expertise in developing open source UI solutions. </w:t>
       </w:r>
     </w:p>
     <w:p>
@@ -7600,23 +7650,24 @@
       <w:pPr>
         <w:pStyle w:val="heading2"/>
       </w:pPr>
-      <w:bookmarkStart w:id="22" w:name="_Toc506996331"/>
+      <w:bookmarkStart w:id="23" w:name="_Toc506996331"/>
       <w:r>
         <w:t>Node.js</w:t>
       </w:r>
-      <w:bookmarkEnd w:id="22"/>
+      <w:bookmarkEnd w:id="23"/>
     </w:p>
     <w:p>
       <w:r>
         <w:t xml:space="preserve">Node.js is an open-source, cross-platform JavaScript run-time environment for executing JavaScript code server-side. Historically, JavaScript was used primarily for client-side scripting, in which scripts written in JavaScript are embedded in a webpage's HTML, to be run client-side by a JavaScript engine in the user's web browser. Node.js enables JavaScript to be used for server-side </w:t>
       </w:r>
-      <w:proofErr w:type="gramStart"/>
-      <w:r>
-        <w:t>scripting, and</w:t>
-      </w:r>
-      <w:proofErr w:type="gramEnd"/>
-      <w:r>
-        <w:t xml:space="preserve"> runs scripts server-side to produce dynamic web page content before the page is sent to the user's web browser.</w:t>
+      <w:r>
+        <w:rPr>
+          <w:noProof/>
+        </w:rPr>
+        <w:t>scripting</w:t>
+      </w:r>
+      <w:r>
+        <w:t xml:space="preserve"> and runs scripts server-side to produce dynamic web page content before the page is sent to the user's web browser.</w:t>
       </w:r>
     </w:p>
     <w:p>
@@ -7687,23 +7738,23 @@
       <w:pPr>
         <w:pStyle w:val="heading1"/>
       </w:pPr>
-      <w:bookmarkStart w:id="23" w:name="_Toc506996332"/>
+      <w:bookmarkStart w:id="24" w:name="_Toc506996332"/>
       <w:r>
         <w:lastRenderedPageBreak/>
         <w:t>System Design</w:t>
       </w:r>
-      <w:bookmarkEnd w:id="23"/>
+      <w:bookmarkEnd w:id="24"/>
     </w:p>
     <w:p>
       <w:pPr>
         <w:pStyle w:val="heading2"/>
         <w:spacing w:before="0"/>
       </w:pPr>
-      <w:bookmarkStart w:id="24" w:name="_Toc506996333"/>
+      <w:bookmarkStart w:id="25" w:name="_Toc506996333"/>
       <w:r>
         <w:t>System Architecture</w:t>
       </w:r>
-      <w:bookmarkEnd w:id="24"/>
+      <w:bookmarkEnd w:id="25"/>
     </w:p>
     <w:p>
       <w:r>
@@ -7767,7 +7818,7 @@
       <w:pPr>
         <w:pStyle w:val="figurecaption"/>
       </w:pPr>
-      <w:bookmarkStart w:id="25" w:name="_Toc506996365"/>
+      <w:bookmarkStart w:id="26" w:name="_Toc506996365"/>
       <w:r>
         <w:rPr>
           <w:b/>
@@ -7814,7 +7865,7 @@
       <w:r>
         <w:t xml:space="preserve"> System Architecture</w:t>
       </w:r>
-      <w:bookmarkEnd w:id="25"/>
+      <w:bookmarkEnd w:id="26"/>
     </w:p>
     <w:p>
       <w:pPr>
@@ -7824,11 +7875,14 @@
           <w:numId w:val="8"/>
         </w:numPr>
       </w:pPr>
-      <w:bookmarkStart w:id="26" w:name="_Toc506996334"/>
-      <w:r>
-        <w:t>Web site</w:t>
-      </w:r>
-      <w:bookmarkEnd w:id="26"/>
+      <w:bookmarkStart w:id="27" w:name="_Toc506996334"/>
+      <w:r>
+        <w:rPr>
+          <w:noProof/>
+        </w:rPr>
+        <w:t>Website</w:t>
+      </w:r>
+      <w:bookmarkEnd w:id="27"/>
       <w:r>
         <w:t xml:space="preserve"> </w:t>
       </w:r>
@@ -7841,11 +7895,11 @@
           <w:numId w:val="8"/>
         </w:numPr>
       </w:pPr>
-      <w:bookmarkStart w:id="27" w:name="_Toc506996335"/>
-      <w:r>
-        <w:t>Front end (Applicants)</w:t>
-      </w:r>
-      <w:bookmarkEnd w:id="27"/>
+      <w:bookmarkStart w:id="28" w:name="_Toc506996335"/>
+      <w:r>
+        <w:t>Frontend (Applicants)</w:t>
+      </w:r>
+      <w:bookmarkEnd w:id="28"/>
     </w:p>
     <w:p>
       <w:pPr>
@@ -7855,11 +7909,17 @@
           <w:numId w:val="8"/>
         </w:numPr>
       </w:pPr>
-      <w:bookmarkStart w:id="28" w:name="_Toc506996336"/>
-      <w:r>
-        <w:t>Back end (Applicants)</w:t>
-      </w:r>
-      <w:bookmarkEnd w:id="28"/>
+      <w:bookmarkStart w:id="29" w:name="_Toc506996336"/>
+      <w:r>
+        <w:rPr>
+          <w:noProof/>
+        </w:rPr>
+        <w:t>Backend</w:t>
+      </w:r>
+      <w:r>
+        <w:t xml:space="preserve"> (Applicants)</w:t>
+      </w:r>
+      <w:bookmarkEnd w:id="29"/>
     </w:p>
     <w:p>
       <w:pPr>
@@ -7869,11 +7929,11 @@
           <w:numId w:val="8"/>
         </w:numPr>
       </w:pPr>
-      <w:bookmarkStart w:id="29" w:name="_Toc506996337"/>
+      <w:bookmarkStart w:id="30" w:name="_Toc506996337"/>
       <w:r>
         <w:t>Security</w:t>
       </w:r>
-      <w:bookmarkEnd w:id="29"/>
+      <w:bookmarkEnd w:id="30"/>
     </w:p>
     <w:p>
       <w:pPr>
@@ -7883,11 +7943,11 @@
           <w:numId w:val="8"/>
         </w:numPr>
       </w:pPr>
-      <w:bookmarkStart w:id="30" w:name="_Toc506996338"/>
+      <w:bookmarkStart w:id="31" w:name="_Toc506996338"/>
       <w:r>
         <w:t>API</w:t>
       </w:r>
-      <w:bookmarkEnd w:id="30"/>
+      <w:bookmarkEnd w:id="31"/>
     </w:p>
     <w:p>
       <w:pPr>
@@ -7897,11 +7957,11 @@
           <w:numId w:val="8"/>
         </w:numPr>
       </w:pPr>
-      <w:bookmarkStart w:id="31" w:name="_Toc506996339"/>
+      <w:bookmarkStart w:id="32" w:name="_Toc506996339"/>
       <w:r>
         <w:t>Database</w:t>
       </w:r>
-      <w:bookmarkEnd w:id="31"/>
+      <w:bookmarkEnd w:id="32"/>
     </w:p>
     <w:p>
       <w:pPr>
@@ -7916,11 +7976,11 @@
       <w:pPr>
         <w:pStyle w:val="heading2"/>
       </w:pPr>
-      <w:bookmarkStart w:id="32" w:name="_Toc506996340"/>
+      <w:bookmarkStart w:id="33" w:name="_Toc506996340"/>
       <w:r>
         <w:t>System Design</w:t>
       </w:r>
-      <w:bookmarkEnd w:id="32"/>
+      <w:bookmarkEnd w:id="33"/>
       <w:r>
         <w:t xml:space="preserve"> </w:t>
       </w:r>
@@ -7941,7 +8001,7 @@
       <w:pPr>
         <w:pStyle w:val="heading2"/>
       </w:pPr>
-      <w:bookmarkStart w:id="33" w:name="_Toc506996341"/>
+      <w:bookmarkStart w:id="34" w:name="_Toc506996341"/>
       <w:r>
         <w:rPr>
           <w:rStyle w:val="heading30"/>
@@ -7950,7 +8010,7 @@
         <w:lastRenderedPageBreak/>
         <w:t>REST</w:t>
       </w:r>
-      <w:bookmarkEnd w:id="33"/>
+      <w:bookmarkEnd w:id="34"/>
       <w:r>
         <w:t xml:space="preserve"> </w:t>
       </w:r>
@@ -7975,11 +8035,11 @@
           <w:numId w:val="8"/>
         </w:numPr>
       </w:pPr>
-      <w:bookmarkStart w:id="34" w:name="_Toc506996342"/>
+      <w:bookmarkStart w:id="35" w:name="_Toc506996342"/>
       <w:r>
         <w:t>Architectural constraints</w:t>
       </w:r>
-      <w:bookmarkEnd w:id="34"/>
+      <w:bookmarkEnd w:id="35"/>
     </w:p>
     <w:p>
       <w:r>
@@ -8059,11 +8119,11 @@
           <w:numId w:val="8"/>
         </w:numPr>
       </w:pPr>
-      <w:bookmarkStart w:id="35" w:name="_Toc506996343"/>
+      <w:bookmarkStart w:id="36" w:name="_Toc506996343"/>
       <w:r>
         <w:t>HTTP methods</w:t>
       </w:r>
-      <w:bookmarkEnd w:id="35"/>
+      <w:bookmarkEnd w:id="36"/>
     </w:p>
     <w:p>
       <w:r>
@@ -8091,15 +8151,7 @@
     </w:p>
     <w:p>
       <w:r>
-        <w:t xml:space="preserve">‘GET’ is used to retrieve the data from the database. The GET requests can be partial or conditional. The partial request retrieves all the information from the </w:t>
-      </w:r>
-      <w:proofErr w:type="gramStart"/>
-      <w:r>
-        <w:t>particular table</w:t>
-      </w:r>
-      <w:proofErr w:type="gramEnd"/>
-      <w:r>
-        <w:t>. The conditional request retrieves only the specific data from the database based on the condition.</w:t>
+        <w:t>‘GET’ is used to retrieve the data from the database. The GET requests can be partial or conditional. The partial request retrieves all the information from the particular table. The conditional request retrieves only the specific data from the database based on the condition.</w:t>
       </w:r>
     </w:p>
     <w:p/>
@@ -8151,15 +8203,7 @@
     </w:p>
     <w:p>
       <w:r>
-        <w:t xml:space="preserve">This HTTP method is mainly used to create a new entity in the table. However, it can also be used for </w:t>
-      </w:r>
-      <w:proofErr w:type="gramStart"/>
-      <w:r>
-        <w:t>update</w:t>
-      </w:r>
-      <w:proofErr w:type="gramEnd"/>
-      <w:r>
-        <w:t xml:space="preserve"> an existing entity.</w:t>
+        <w:t>This HTTP method is mainly used to create a new entity in the table. However, it can also be used for update an existing entity.</w:t>
       </w:r>
     </w:p>
     <w:p/>
@@ -8207,15 +8251,7 @@
     <w:p>
       <w:r>
         <w:lastRenderedPageBreak/>
-        <w:t xml:space="preserve">Like POST, ‘PUT’ can be used to create a new entity </w:t>
-      </w:r>
-      <w:proofErr w:type="gramStart"/>
-      <w:r>
-        <w:t>and also</w:t>
-      </w:r>
-      <w:proofErr w:type="gramEnd"/>
-      <w:r>
-        <w:t xml:space="preserve"> used to update an existing entity in the table. PUT is idempotent.</w:t>
+        <w:t>Like POST, ‘PUT’ can be used to create a new entity and also used to update an existing entity in the table. PUT is idempotent.</w:t>
       </w:r>
     </w:p>
     <w:p/>
@@ -8265,15 +8301,7 @@
     </w:p>
     <w:p>
       <w:r>
-        <w:t xml:space="preserve">If a resource </w:t>
-      </w:r>
-      <w:proofErr w:type="gramStart"/>
-      <w:r>
-        <w:t>has to</w:t>
-      </w:r>
-      <w:proofErr w:type="gramEnd"/>
-      <w:r>
-        <w:t xml:space="preserve"> be removed, then DELETE method can be used.</w:t>
+        <w:t>If a resource has to be removed, then DELETE method can be used.</w:t>
       </w:r>
     </w:p>
     <w:p/>
@@ -8308,11 +8336,11 @@
           <w:numId w:val="8"/>
         </w:numPr>
       </w:pPr>
-      <w:bookmarkStart w:id="36" w:name="_Toc506996344"/>
+      <w:bookmarkStart w:id="37" w:name="_Toc506996344"/>
       <w:r>
         <w:t>HTTP status codes</w:t>
       </w:r>
-      <w:bookmarkEnd w:id="36"/>
+      <w:bookmarkEnd w:id="37"/>
     </w:p>
     <w:p>
       <w:r>
@@ -8388,26 +8416,18 @@
           <w:numId w:val="8"/>
         </w:numPr>
       </w:pPr>
-      <w:bookmarkStart w:id="37" w:name="_Toc506996345"/>
+      <w:bookmarkStart w:id="38" w:name="_Toc506996345"/>
       <w:r>
         <w:t>Design Patterns</w:t>
       </w:r>
-      <w:bookmarkEnd w:id="37"/>
+      <w:bookmarkEnd w:id="38"/>
       <w:r>
         <w:t xml:space="preserve"> </w:t>
       </w:r>
     </w:p>
     <w:p>
       <w:r>
-        <w:t>Design Patterns are general reusable solutions to commonly occurring problems. Patterns are not complete code, but it can be uses as a template which can be applied to a problem. Patterns are re-</w:t>
-      </w:r>
-      <w:proofErr w:type="gramStart"/>
-      <w:r>
-        <w:t>usable</w:t>
-      </w:r>
-      <w:proofErr w:type="gramEnd"/>
-      <w:r>
-        <w:t xml:space="preserve"> and they can be applied to similar kinds of design problems regardless of the domain. A pattern used in one practical context can be re-usable in other contexts also. Here are some of the reasons to use design patterns;</w:t>
+        <w:t>Design Patterns are general reusable solutions to commonly occurring problems. Patterns are not complete code, but it can be uses as a template which can be applied to a problem. Patterns are re-usable and they can be applied to similar kinds of design problems regardless of the domain. A pattern used in one practical context can be re-usable in other contexts also. Here are some of the reasons to use design patterns;</w:t>
       </w:r>
     </w:p>
     <w:p/>
@@ -8477,11 +8497,11 @@
       <w:pPr>
         <w:pStyle w:val="heading2"/>
       </w:pPr>
-      <w:bookmarkStart w:id="38" w:name="_Toc506996346"/>
+      <w:bookmarkStart w:id="39" w:name="_Toc506996346"/>
       <w:r>
         <w:t>System Deployment</w:t>
       </w:r>
-      <w:bookmarkEnd w:id="38"/>
+      <w:bookmarkEnd w:id="39"/>
     </w:p>
     <w:p>
       <w:r>
@@ -8516,15 +8536,7 @@
     <w:p>
       <w:r>
         <w:lastRenderedPageBreak/>
-        <w:t xml:space="preserve">But sometimes it becomes an overhead to manage two </w:t>
-      </w:r>
-      <w:proofErr w:type="gramStart"/>
-      <w:r>
-        <w:t>server</w:t>
-      </w:r>
-      <w:proofErr w:type="gramEnd"/>
-      <w:r>
-        <w:t xml:space="preserve"> for a small team and a small application. If a single full stack developer is handling all the UI and server related configurations, packaging fronted and backend application into a single web application is sometimes more helpful. Still, you can expose REST APIs and integrate angular fronted code within the same application and deploy to a tomcat and other mobile client can reuse the same APIs.</w:t>
+        <w:t>But sometimes it becomes an overhead to manage two server for a small team and a small application. If a single full stack developer is handling all the UI and server related configurations, packaging fronted and backend application into a single web application is sometimes more helpful. Still, you can expose REST APIs and integrate angular fronted code within the same application and deploy to a tomcat and other mobile client can reuse the same APIs.</w:t>
       </w:r>
     </w:p>
     <w:p/>
@@ -8536,11 +8548,11 @@
           <w:numId w:val="8"/>
         </w:numPr>
       </w:pPr>
-      <w:bookmarkStart w:id="39" w:name="_Toc506996347"/>
+      <w:bookmarkStart w:id="40" w:name="_Toc506996347"/>
       <w:r>
         <w:t>Deploy Joomla (AWS)</w:t>
       </w:r>
-      <w:bookmarkEnd w:id="39"/>
+      <w:bookmarkEnd w:id="40"/>
     </w:p>
     <w:p>
       <w:pPr>
@@ -8610,7 +8622,7 @@
       <w:pPr>
         <w:pStyle w:val="figurecaption"/>
       </w:pPr>
-      <w:bookmarkStart w:id="40" w:name="_Toc506996366"/>
+      <w:bookmarkStart w:id="41" w:name="_Toc506996366"/>
       <w:r>
         <w:rPr>
           <w:b/>
@@ -8657,7 +8669,7 @@
       <w:r>
         <w:t xml:space="preserve"> Deploy Joomla website - Configuration</w:t>
       </w:r>
-      <w:bookmarkEnd w:id="40"/>
+      <w:bookmarkEnd w:id="41"/>
     </w:p>
     <w:p/>
     <w:p>
@@ -8665,6 +8677,9 @@
         <w:pStyle w:val="figurecaption"/>
       </w:pPr>
       <w:r>
+        <w:rPr>
+          <w:noProof/>
+        </w:rPr>
         <w:lastRenderedPageBreak/>
         <w:drawing>
           <wp:inline distT="0" distB="0" distL="0" distR="0" wp14:anchorId="0249503B" wp14:editId="5EE70E52">
@@ -8726,7 +8741,7 @@
       <w:pPr>
         <w:pStyle w:val="figurecaption"/>
       </w:pPr>
-      <w:bookmarkStart w:id="41" w:name="_Toc506996367"/>
+      <w:bookmarkStart w:id="42" w:name="_Toc506996367"/>
       <w:r>
         <w:rPr>
           <w:b/>
@@ -8771,15 +8786,9 @@
         <w:t>.</w:t>
       </w:r>
       <w:r>
-        <w:t xml:space="preserve"> </w:t>
-      </w:r>
-      <w:r>
-        <w:t xml:space="preserve">Deploy Joomla website - </w:t>
-      </w:r>
-      <w:r>
-        <w:t>Database</w:t>
-      </w:r>
-      <w:bookmarkEnd w:id="41"/>
+        <w:t xml:space="preserve"> Deploy Joomla website - Database</w:t>
+      </w:r>
+      <w:bookmarkEnd w:id="42"/>
     </w:p>
     <w:p/>
     <w:p>
@@ -8850,7 +8859,7 @@
       <w:pPr>
         <w:pStyle w:val="figurecaption"/>
       </w:pPr>
-      <w:bookmarkStart w:id="42" w:name="_Toc506996368"/>
+      <w:bookmarkStart w:id="43" w:name="_Toc506996368"/>
       <w:r>
         <w:rPr>
           <w:b/>
@@ -8895,15 +8904,9 @@
         <w:t>.</w:t>
       </w:r>
       <w:r>
-        <w:t xml:space="preserve"> </w:t>
-      </w:r>
-      <w:r>
-        <w:t xml:space="preserve">Deploy Joomla website - </w:t>
-      </w:r>
-      <w:r>
-        <w:t>Overview</w:t>
-      </w:r>
-      <w:bookmarkEnd w:id="42"/>
+        <w:t xml:space="preserve"> Deploy Joomla website - Overview</w:t>
+      </w:r>
+      <w:bookmarkEnd w:id="43"/>
     </w:p>
     <w:p>
       <w:pPr>
@@ -8974,7 +8977,7 @@
       <w:pPr>
         <w:pStyle w:val="figurecaption"/>
       </w:pPr>
-      <w:bookmarkStart w:id="43" w:name="_Toc506996369"/>
+      <w:bookmarkStart w:id="44" w:name="_Toc506996369"/>
       <w:r>
         <w:rPr>
           <w:b/>
@@ -9019,15 +9022,9 @@
         <w:t>.</w:t>
       </w:r>
       <w:r>
-        <w:t xml:space="preserve"> </w:t>
-      </w:r>
-      <w:r>
-        <w:t xml:space="preserve">Deploy Joomla website - </w:t>
-      </w:r>
-      <w:r>
-        <w:t>Congratulations</w:t>
-      </w:r>
-      <w:bookmarkEnd w:id="43"/>
+        <w:t xml:space="preserve"> Deploy Joomla website - Congratulations</w:t>
+      </w:r>
+      <w:bookmarkEnd w:id="44"/>
     </w:p>
     <w:p/>
     <w:p>
@@ -9038,11 +9035,29 @@
           <w:numId w:val="8"/>
         </w:numPr>
       </w:pPr>
-      <w:bookmarkStart w:id="44" w:name="_Toc506996348"/>
+      <w:bookmarkStart w:id="45" w:name="_Toc506996348"/>
       <w:r>
         <w:t>Deploy Angular (Heroku)</w:t>
       </w:r>
-      <w:bookmarkEnd w:id="44"/>
+      <w:bookmarkEnd w:id="45"/>
+    </w:p>
+    <w:p>
+      <w:hyperlink r:id="rId34" w:history="1">
+        <w:r>
+          <w:rPr>
+            <w:rStyle w:val="Hyperlink"/>
+          </w:rPr>
+          <w:t>https://medium.com/@ervib/deploy-angular-4-app-with-express-to-heroku-6113146915ca</w:t>
+        </w:r>
+      </w:hyperlink>
+      <w:r>
+        <w:t xml:space="preserve"> </w:t>
+      </w:r>
+    </w:p>
+    <w:p>
+      <w:r>
+        <w:t>https://codeforgeek.com/2017/03/deploy-awesome-angular-app-heroku/</w:t>
+      </w:r>
     </w:p>
     <w:p>
       <w:pPr>
@@ -9052,18 +9067,28 @@
           <w:numId w:val="8"/>
         </w:numPr>
       </w:pPr>
-      <w:bookmarkStart w:id="45" w:name="_Toc506996349"/>
-      <w:r>
-        <w:t xml:space="preserve">Deploy </w:t>
-      </w:r>
-      <w:r>
-        <w:t>API</w:t>
-      </w:r>
-      <w:r>
-        <w:t xml:space="preserve"> (Heroku)</w:t>
-      </w:r>
-      <w:bookmarkEnd w:id="45"/>
-    </w:p>
+      <w:bookmarkStart w:id="46" w:name="_Toc506996349"/>
+      <w:r>
+        <w:t>Deploy API (Heroku)</w:t>
+      </w:r>
+      <w:bookmarkEnd w:id="46"/>
+    </w:p>
+    <w:p>
+      <w:hyperlink r:id="rId35" w:history="1">
+        <w:r>
+          <w:rPr>
+            <w:rStyle w:val="Hyperlink"/>
+          </w:rPr>
+          <w:t>https://devcenter.heroku.com/articles/deploying-spring-boot-apps-to-heroku</w:t>
+        </w:r>
+      </w:hyperlink>
+    </w:p>
+    <w:p>
+      <w:r>
+        <w:t>https://dzone.com/articles/spring-boot-heroku-and-cicd</w:t>
+      </w:r>
+    </w:p>
+    <w:p/>
     <w:p/>
     <w:p/>
     <w:p/>
@@ -9094,23 +9119,23 @@
       <w:pPr>
         <w:pStyle w:val="heading1"/>
       </w:pPr>
-      <w:bookmarkStart w:id="46" w:name="_Toc506996350"/>
+      <w:bookmarkStart w:id="47" w:name="_Toc506996350"/>
       <w:r>
         <w:lastRenderedPageBreak/>
         <w:t>System Evaluation</w:t>
       </w:r>
-      <w:bookmarkEnd w:id="46"/>
+      <w:bookmarkEnd w:id="47"/>
     </w:p>
     <w:p>
       <w:pPr>
         <w:pStyle w:val="heading2"/>
         <w:spacing w:before="0"/>
       </w:pPr>
-      <w:bookmarkStart w:id="47" w:name="_Toc506996351"/>
+      <w:bookmarkStart w:id="48" w:name="_Toc506996351"/>
       <w:r>
         <w:t>Robustness &amp; Efficiency</w:t>
       </w:r>
-      <w:bookmarkEnd w:id="47"/>
+      <w:bookmarkEnd w:id="48"/>
       <w:r>
         <w:t xml:space="preserve"> </w:t>
       </w:r>
@@ -9123,11 +9148,11 @@
           <w:numId w:val="8"/>
         </w:numPr>
       </w:pPr>
-      <w:bookmarkStart w:id="48" w:name="_Toc506996352"/>
+      <w:bookmarkStart w:id="49" w:name="_Toc506996352"/>
       <w:r>
         <w:t>Tomcat</w:t>
       </w:r>
-      <w:bookmarkEnd w:id="48"/>
+      <w:bookmarkEnd w:id="49"/>
       <w:r>
         <w:t xml:space="preserve"> </w:t>
       </w:r>
@@ -9140,11 +9165,11 @@
           <w:numId w:val="8"/>
         </w:numPr>
       </w:pPr>
-      <w:bookmarkStart w:id="49" w:name="_Toc506996353"/>
+      <w:bookmarkStart w:id="50" w:name="_Toc506996353"/>
       <w:r>
         <w:t>MongoDB</w:t>
       </w:r>
-      <w:bookmarkEnd w:id="49"/>
+      <w:bookmarkEnd w:id="50"/>
       <w:r>
         <w:t xml:space="preserve"> </w:t>
       </w:r>
@@ -9153,11 +9178,11 @@
       <w:pPr>
         <w:pStyle w:val="heading2"/>
       </w:pPr>
-      <w:bookmarkStart w:id="50" w:name="_Toc506996354"/>
+      <w:bookmarkStart w:id="51" w:name="_Toc506996354"/>
       <w:r>
         <w:t>Space / Time Complexity</w:t>
       </w:r>
-      <w:bookmarkEnd w:id="50"/>
+      <w:bookmarkEnd w:id="51"/>
       <w:r>
         <w:t xml:space="preserve"> </w:t>
       </w:r>
@@ -9166,11 +9191,11 @@
       <w:pPr>
         <w:pStyle w:val="heading2"/>
       </w:pPr>
-      <w:bookmarkStart w:id="51" w:name="_Toc506996355"/>
+      <w:bookmarkStart w:id="52" w:name="_Toc506996355"/>
       <w:r>
         <w:t>Security and Validation</w:t>
       </w:r>
-      <w:bookmarkEnd w:id="51"/>
+      <w:bookmarkEnd w:id="52"/>
       <w:r>
         <w:t xml:space="preserve"> </w:t>
       </w:r>
@@ -9179,11 +9204,11 @@
       <w:pPr>
         <w:pStyle w:val="heading2"/>
       </w:pPr>
-      <w:bookmarkStart w:id="52" w:name="_Toc506996356"/>
+      <w:bookmarkStart w:id="53" w:name="_Toc506996356"/>
       <w:r>
         <w:t>Deliverable Software Analysis</w:t>
       </w:r>
-      <w:bookmarkEnd w:id="52"/>
+      <w:bookmarkEnd w:id="53"/>
       <w:r>
         <w:t xml:space="preserve"> </w:t>
       </w:r>
@@ -9196,11 +9221,11 @@
           <w:numId w:val="8"/>
         </w:numPr>
       </w:pPr>
-      <w:bookmarkStart w:id="53" w:name="_Toc506996357"/>
+      <w:bookmarkStart w:id="54" w:name="_Toc506996357"/>
       <w:r>
         <w:t>Limits of the system.</w:t>
       </w:r>
-      <w:bookmarkEnd w:id="53"/>
+      <w:bookmarkEnd w:id="54"/>
       <w:r>
         <w:t xml:space="preserve"> </w:t>
       </w:r>
@@ -9229,23 +9254,23 @@
       <w:pPr>
         <w:pStyle w:val="heading1"/>
       </w:pPr>
-      <w:bookmarkStart w:id="54" w:name="_Toc506996358"/>
+      <w:bookmarkStart w:id="55" w:name="_Toc506996358"/>
       <w:r>
         <w:lastRenderedPageBreak/>
         <w:t>Conclusion</w:t>
       </w:r>
-      <w:bookmarkEnd w:id="54"/>
+      <w:bookmarkEnd w:id="55"/>
     </w:p>
     <w:p>
       <w:pPr>
         <w:pStyle w:val="heading2"/>
         <w:spacing w:before="0"/>
       </w:pPr>
-      <w:bookmarkStart w:id="55" w:name="_Toc506996359"/>
+      <w:bookmarkStart w:id="56" w:name="_Toc506996359"/>
       <w:r>
         <w:t>Summary</w:t>
       </w:r>
-      <w:bookmarkEnd w:id="55"/>
+      <w:bookmarkEnd w:id="56"/>
       <w:r>
         <w:t xml:space="preserve"> </w:t>
       </w:r>
@@ -9254,11 +9279,11 @@
       <w:pPr>
         <w:pStyle w:val="heading2"/>
       </w:pPr>
-      <w:bookmarkStart w:id="56" w:name="_Toc506996360"/>
+      <w:bookmarkStart w:id="57" w:name="_Toc506996360"/>
       <w:r>
         <w:t>Learning Outcomes</w:t>
       </w:r>
-      <w:bookmarkEnd w:id="56"/>
+      <w:bookmarkEnd w:id="57"/>
       <w:r>
         <w:t xml:space="preserve"> </w:t>
       </w:r>
@@ -9267,11 +9292,11 @@
       <w:pPr>
         <w:pStyle w:val="heading2"/>
       </w:pPr>
-      <w:bookmarkStart w:id="57" w:name="_Toc506996361"/>
+      <w:bookmarkStart w:id="58" w:name="_Toc506996361"/>
       <w:r>
         <w:t>Reflection</w:t>
       </w:r>
-      <w:bookmarkEnd w:id="57"/>
+      <w:bookmarkEnd w:id="58"/>
       <w:r>
         <w:t xml:space="preserve"> </w:t>
       </w:r>
@@ -9300,28 +9325,26 @@
       <w:pPr>
         <w:pStyle w:val="heading1"/>
       </w:pPr>
-      <w:bookmarkStart w:id="58" w:name="_Toc506996362"/>
+      <w:bookmarkStart w:id="59" w:name="_Toc506996362"/>
       <w:r>
         <w:lastRenderedPageBreak/>
         <w:t>References</w:t>
       </w:r>
-      <w:bookmarkEnd w:id="58"/>
-    </w:p>
-    <w:bookmarkStart w:id="59" w:name="_Toc506996363" w:displacedByCustomXml="next"/>
+      <w:bookmarkEnd w:id="59"/>
+    </w:p>
+    <w:bookmarkStart w:id="60" w:name="_Toc506996363" w:displacedByCustomXml="next"/>
     <w:sdt>
       <w:sdtPr>
+        <w:rPr>
+          <w:b w:val="0"/>
+          <w:sz w:val="20"/>
+        </w:rPr>
         <w:id w:val="1449121889"/>
         <w:docPartObj>
           <w:docPartGallery w:val="Bibliographies"/>
           <w:docPartUnique/>
         </w:docPartObj>
       </w:sdtPr>
-      <w:sdtEndPr>
-        <w:rPr>
-          <w:b w:val="0"/>
-          <w:sz w:val="20"/>
-        </w:rPr>
-      </w:sdtEndPr>
       <w:sdtContent>
         <w:p>
           <w:pPr>
@@ -9330,7 +9353,7 @@
           <w:r>
             <w:t>References</w:t>
           </w:r>
-          <w:bookmarkEnd w:id="59"/>
+          <w:bookmarkEnd w:id="60"/>
         </w:p>
         <w:sdt>
           <w:sdtPr>
@@ -9467,8 +9490,6 @@
       <w:r>
         <w:br w:type="page"/>
       </w:r>
-      <w:bookmarkStart w:id="60" w:name="_GoBack"/>
-      <w:bookmarkEnd w:id="60"/>
     </w:p>
     <w:p>
       <w:pPr>
@@ -9483,8 +9504,8 @@
     </w:p>
     <w:p/>
     <w:sectPr>
-      <w:headerReference w:type="even" r:id="rId34"/>
-      <w:footerReference w:type="even" r:id="rId35"/>
+      <w:headerReference w:type="even" r:id="rId36"/>
+      <w:footerReference w:type="even" r:id="rId37"/>
       <w:pgSz w:w="11906" w:h="16838" w:code="9"/>
       <w:pgMar w:top="1418" w:right="1418" w:bottom="1418" w:left="1985" w:header="851" w:footer="1047" w:gutter="0"/>
       <w:cols w:space="708"/>
@@ -9546,7 +9567,7 @@
           <w:rPr>
             <w:noProof/>
           </w:rPr>
-          <w:t>20</w:t>
+          <w:t>10</w:t>
         </w:r>
         <w:r>
           <w:rPr>
@@ -11400,6 +11421,7 @@
     <w:lsdException w:name="HTML Sample" w:semiHidden="1" w:unhideWhenUsed="1"/>
     <w:lsdException w:name="HTML Typewriter" w:semiHidden="1" w:unhideWhenUsed="1"/>
     <w:lsdException w:name="HTML Variable" w:semiHidden="1" w:unhideWhenUsed="1"/>
+    <w:lsdException w:name="Normal Table" w:semiHidden="1" w:unhideWhenUsed="1"/>
     <w:lsdException w:name="annotation subject" w:semiHidden="1" w:unhideWhenUsed="1"/>
     <w:lsdException w:name="No List" w:semiHidden="1" w:unhideWhenUsed="1"/>
     <w:lsdException w:name="Outline List 1" w:semiHidden="1" w:unhideWhenUsed="1"/>
@@ -11443,8 +11465,10 @@
     <w:lsdException w:name="Table Elegant" w:semiHidden="1" w:unhideWhenUsed="1"/>
     <w:lsdException w:name="Table Professional" w:semiHidden="1" w:unhideWhenUsed="1"/>
     <w:lsdException w:name="Table Subtle 1" w:semiHidden="1" w:unhideWhenUsed="1"/>
+    <w:lsdException w:name="Table Subtle 2" w:semiHidden="1" w:unhideWhenUsed="1"/>
     <w:lsdException w:name="Table Web 1" w:semiHidden="1" w:unhideWhenUsed="1"/>
     <w:lsdException w:name="Table Web 2" w:semiHidden="1" w:unhideWhenUsed="1"/>
+    <w:lsdException w:name="Table Web 3" w:semiHidden="1" w:unhideWhenUsed="1"/>
     <w:lsdException w:name="Table Theme" w:semiHidden="1" w:unhideWhenUsed="1"/>
     <w:lsdException w:name="Placeholder Text" w:semiHidden="1" w:uiPriority="99"/>
     <w:lsdException w:name="No Spacing" w:uiPriority="1" w:qFormat="1"/>
@@ -11822,6 +11846,7 @@
   <w:style w:type="character" w:default="1" w:styleId="DefaultParagraphFont">
     <w:name w:val="Default Paragraph Font"/>
     <w:uiPriority w:val="1"/>
+    <w:semiHidden/>
     <w:unhideWhenUsed/>
   </w:style>
   <w:style w:type="table" w:default="1" w:styleId="TableNormal">
@@ -12610,6 +12635,18 @@
     <w:unhideWhenUsed/>
     <w:rsid w:val="00887A36"/>
   </w:style>
+  <w:style w:type="character" w:styleId="UnresolvedMention">
+    <w:name w:val="Unresolved Mention"/>
+    <w:basedOn w:val="DefaultParagraphFont"/>
+    <w:uiPriority w:val="99"/>
+    <w:semiHidden/>
+    <w:unhideWhenUsed/>
+    <w:rsid w:val="00F341B9"/>
+    <w:rPr>
+      <w:color w:val="808080"/>
+      <w:shd w:val="clear" w:color="auto" w:fill="E6E6E6"/>
+    </w:rPr>
+  </w:style>
 </w:styles>
 </file>
 
@@ -12964,7 +13001,7 @@
 </file>
 
 <file path=customXml/itemProps1.xml><?xml version="1.0" encoding="utf-8"?>
-<ds:datastoreItem xmlns:ds="http://schemas.openxmlformats.org/officeDocument/2006/customXml" ds:itemID="{219C2471-A52B-422A-B191-B3A1219608E6}">
+<ds:datastoreItem xmlns:ds="http://schemas.openxmlformats.org/officeDocument/2006/customXml" ds:itemID="{85501F81-5BDA-4A4B-9337-D3ABE6F319FB}">
   <ds:schemaRefs>
     <ds:schemaRef ds:uri="http://schemas.openxmlformats.org/officeDocument/2006/bibliography"/>
   </ds:schemaRefs>

</xml_diff>

<commit_message>
API: comments the code
</commit_message>
<xml_diff>
--- a/Dissertation/Alexander Souza - Project Dissertation.docx
+++ b/Dissertation/Alexander Souza - Project Dissertation.docx
@@ -867,7 +867,7 @@
             </w:rPr>
             <w:fldChar w:fldCharType="separate"/>
           </w:r>
-          <w:hyperlink w:anchor="_Toc506996309" w:history="1">
+          <w:hyperlink w:anchor="_Toc507420382" w:history="1">
             <w:r>
               <w:rPr>
                 <w:rStyle w:val="Hyperlink"/>
@@ -911,7 +911,7 @@
                 <w:noProof/>
                 <w:webHidden/>
               </w:rPr>
-              <w:instrText xml:space="preserve"> PAGEREF _Toc506996309 \h </w:instrText>
+              <w:instrText xml:space="preserve"> PAGEREF _Toc507420382 \h </w:instrText>
             </w:r>
             <w:r>
               <w:rPr>
@@ -957,7 +957,7 @@
               <w:lang w:val="en-IE" w:eastAsia="en-IE"/>
             </w:rPr>
           </w:pPr>
-          <w:hyperlink w:anchor="_Toc506996310" w:history="1">
+          <w:hyperlink w:anchor="_Toc507420383" w:history="1">
             <w:r>
               <w:rPr>
                 <w:rStyle w:val="Hyperlink"/>
@@ -1001,7 +1001,7 @@
                 <w:noProof/>
                 <w:webHidden/>
               </w:rPr>
-              <w:instrText xml:space="preserve"> PAGEREF _Toc506996310 \h </w:instrText>
+              <w:instrText xml:space="preserve"> PAGEREF _Toc507420383 \h </w:instrText>
             </w:r>
             <w:r>
               <w:rPr>
@@ -1047,7 +1047,7 @@
               <w:lang w:val="en-IE" w:eastAsia="en-IE"/>
             </w:rPr>
           </w:pPr>
-          <w:hyperlink w:anchor="_Toc506996311" w:history="1">
+          <w:hyperlink w:anchor="_Toc507420384" w:history="1">
             <w:r>
               <w:rPr>
                 <w:rStyle w:val="Hyperlink"/>
@@ -1091,7 +1091,7 @@
                 <w:noProof/>
                 <w:webHidden/>
               </w:rPr>
-              <w:instrText xml:space="preserve"> PAGEREF _Toc506996311 \h </w:instrText>
+              <w:instrText xml:space="preserve"> PAGEREF _Toc507420384 \h </w:instrText>
             </w:r>
             <w:r>
               <w:rPr>
@@ -1137,7 +1137,7 @@
               <w:lang w:val="en-IE" w:eastAsia="en-IE"/>
             </w:rPr>
           </w:pPr>
-          <w:hyperlink w:anchor="_Toc506996312" w:history="1">
+          <w:hyperlink w:anchor="_Toc507420385" w:history="1">
             <w:r>
               <w:rPr>
                 <w:rStyle w:val="Hyperlink"/>
@@ -1181,7 +1181,7 @@
                 <w:noProof/>
                 <w:webHidden/>
               </w:rPr>
-              <w:instrText xml:space="preserve"> PAGEREF _Toc506996312 \h </w:instrText>
+              <w:instrText xml:space="preserve"> PAGEREF _Toc507420385 \h </w:instrText>
             </w:r>
             <w:r>
               <w:rPr>
@@ -1227,7 +1227,7 @@
               <w:lang w:val="en-IE" w:eastAsia="en-IE"/>
             </w:rPr>
           </w:pPr>
-          <w:hyperlink w:anchor="_Toc506996313" w:history="1">
+          <w:hyperlink w:anchor="_Toc507420386" w:history="1">
             <w:r>
               <w:rPr>
                 <w:rStyle w:val="Hyperlink"/>
@@ -1271,7 +1271,7 @@
                 <w:noProof/>
                 <w:webHidden/>
               </w:rPr>
-              <w:instrText xml:space="preserve"> PAGEREF _Toc506996313 \h </w:instrText>
+              <w:instrText xml:space="preserve"> PAGEREF _Toc507420386 \h </w:instrText>
             </w:r>
             <w:r>
               <w:rPr>
@@ -1317,7 +1317,7 @@
               <w:lang w:val="en-IE" w:eastAsia="en-IE"/>
             </w:rPr>
           </w:pPr>
-          <w:hyperlink w:anchor="_Toc506996314" w:history="1">
+          <w:hyperlink w:anchor="_Toc507420387" w:history="1">
             <w:r>
               <w:rPr>
                 <w:rStyle w:val="Hyperlink"/>
@@ -1361,7 +1361,7 @@
                 <w:noProof/>
                 <w:webHidden/>
               </w:rPr>
-              <w:instrText xml:space="preserve"> PAGEREF _Toc506996314 \h </w:instrText>
+              <w:instrText xml:space="preserve"> PAGEREF _Toc507420387 \h </w:instrText>
             </w:r>
             <w:r>
               <w:rPr>
@@ -1407,7 +1407,7 @@
               <w:lang w:val="en-IE" w:eastAsia="en-IE"/>
             </w:rPr>
           </w:pPr>
-          <w:hyperlink w:anchor="_Toc506996315" w:history="1">
+          <w:hyperlink w:anchor="_Toc507420388" w:history="1">
             <w:r>
               <w:rPr>
                 <w:rStyle w:val="Hyperlink"/>
@@ -1451,7 +1451,7 @@
                 <w:noProof/>
                 <w:webHidden/>
               </w:rPr>
-              <w:instrText xml:space="preserve"> PAGEREF _Toc506996315 \h </w:instrText>
+              <w:instrText xml:space="preserve"> PAGEREF _Toc507420388 \h </w:instrText>
             </w:r>
             <w:r>
               <w:rPr>
@@ -1497,7 +1497,7 @@
               <w:lang w:val="en-IE" w:eastAsia="en-IE"/>
             </w:rPr>
           </w:pPr>
-          <w:hyperlink w:anchor="_Toc506996316" w:history="1">
+          <w:hyperlink w:anchor="_Toc507420389" w:history="1">
             <w:r>
               <w:rPr>
                 <w:rStyle w:val="Hyperlink"/>
@@ -1541,7 +1541,7 @@
                 <w:noProof/>
                 <w:webHidden/>
               </w:rPr>
-              <w:instrText xml:space="preserve"> PAGEREF _Toc506996316 \h </w:instrText>
+              <w:instrText xml:space="preserve"> PAGEREF _Toc507420389 \h </w:instrText>
             </w:r>
             <w:r>
               <w:rPr>
@@ -1587,7 +1587,7 @@
               <w:lang w:val="en-IE" w:eastAsia="en-IE"/>
             </w:rPr>
           </w:pPr>
-          <w:hyperlink w:anchor="_Toc506996317" w:history="1">
+          <w:hyperlink w:anchor="_Toc507420390" w:history="1">
             <w:r>
               <w:rPr>
                 <w:rStyle w:val="Hyperlink"/>
@@ -1631,7 +1631,7 @@
                 <w:noProof/>
                 <w:webHidden/>
               </w:rPr>
-              <w:instrText xml:space="preserve"> PAGEREF _Toc506996317 \h </w:instrText>
+              <w:instrText xml:space="preserve"> PAGEREF _Toc507420390 \h </w:instrText>
             </w:r>
             <w:r>
               <w:rPr>
@@ -1677,7 +1677,7 @@
               <w:lang w:val="en-IE" w:eastAsia="en-IE"/>
             </w:rPr>
           </w:pPr>
-          <w:hyperlink w:anchor="_Toc506996318" w:history="1">
+          <w:hyperlink w:anchor="_Toc507420391" w:history="1">
             <w:r>
               <w:rPr>
                 <w:rStyle w:val="Hyperlink"/>
@@ -1721,7 +1721,7 @@
                 <w:noProof/>
                 <w:webHidden/>
               </w:rPr>
-              <w:instrText xml:space="preserve"> PAGEREF _Toc506996318 \h </w:instrText>
+              <w:instrText xml:space="preserve"> PAGEREF _Toc507420391 \h </w:instrText>
             </w:r>
             <w:r>
               <w:rPr>
@@ -1767,7 +1767,7 @@
               <w:lang w:val="en-IE" w:eastAsia="en-IE"/>
             </w:rPr>
           </w:pPr>
-          <w:hyperlink w:anchor="_Toc506996319" w:history="1">
+          <w:hyperlink w:anchor="_Toc507420392" w:history="1">
             <w:r>
               <w:rPr>
                 <w:rStyle w:val="Hyperlink"/>
@@ -1811,7 +1811,7 @@
                 <w:noProof/>
                 <w:webHidden/>
               </w:rPr>
-              <w:instrText xml:space="preserve"> PAGEREF _Toc506996319 \h </w:instrText>
+              <w:instrText xml:space="preserve"> PAGEREF _Toc507420392 \h </w:instrText>
             </w:r>
             <w:r>
               <w:rPr>
@@ -1857,7 +1857,7 @@
               <w:lang w:val="en-IE" w:eastAsia="en-IE"/>
             </w:rPr>
           </w:pPr>
-          <w:hyperlink w:anchor="_Toc506996320" w:history="1">
+          <w:hyperlink w:anchor="_Toc507420393" w:history="1">
             <w:r>
               <w:rPr>
                 <w:rStyle w:val="Hyperlink"/>
@@ -1901,7 +1901,7 @@
                 <w:noProof/>
                 <w:webHidden/>
               </w:rPr>
-              <w:instrText xml:space="preserve"> PAGEREF _Toc506996320 \h </w:instrText>
+              <w:instrText xml:space="preserve"> PAGEREF _Toc507420393 \h </w:instrText>
             </w:r>
             <w:r>
               <w:rPr>
@@ -1947,7 +1947,7 @@
               <w:lang w:val="en-IE" w:eastAsia="en-IE"/>
             </w:rPr>
           </w:pPr>
-          <w:hyperlink w:anchor="_Toc506996321" w:history="1">
+          <w:hyperlink w:anchor="_Toc507420394" w:history="1">
             <w:r>
               <w:rPr>
                 <w:rStyle w:val="Hyperlink"/>
@@ -1991,7 +1991,7 @@
                 <w:noProof/>
                 <w:webHidden/>
               </w:rPr>
-              <w:instrText xml:space="preserve"> PAGEREF _Toc506996321 \h </w:instrText>
+              <w:instrText xml:space="preserve"> PAGEREF _Toc507420394 \h </w:instrText>
             </w:r>
             <w:r>
               <w:rPr>
@@ -2037,7 +2037,7 @@
               <w:lang w:val="en-IE" w:eastAsia="en-IE"/>
             </w:rPr>
           </w:pPr>
-          <w:hyperlink w:anchor="_Toc506996322" w:history="1">
+          <w:hyperlink w:anchor="_Toc507420395" w:history="1">
             <w:r>
               <w:rPr>
                 <w:rStyle w:val="Hyperlink"/>
@@ -2081,7 +2081,7 @@
                 <w:noProof/>
                 <w:webHidden/>
               </w:rPr>
-              <w:instrText xml:space="preserve"> PAGEREF _Toc506996322 \h </w:instrText>
+              <w:instrText xml:space="preserve"> PAGEREF _Toc507420395 \h </w:instrText>
             </w:r>
             <w:r>
               <w:rPr>
@@ -2127,7 +2127,7 @@
               <w:lang w:val="en-IE" w:eastAsia="en-IE"/>
             </w:rPr>
           </w:pPr>
-          <w:hyperlink w:anchor="_Toc506996323" w:history="1">
+          <w:hyperlink w:anchor="_Toc507420396" w:history="1">
             <w:r>
               <w:rPr>
                 <w:rStyle w:val="Hyperlink"/>
@@ -2171,7 +2171,7 @@
                 <w:noProof/>
                 <w:webHidden/>
               </w:rPr>
-              <w:instrText xml:space="preserve"> PAGEREF _Toc506996323 \h </w:instrText>
+              <w:instrText xml:space="preserve"> PAGEREF _Toc507420396 \h </w:instrText>
             </w:r>
             <w:r>
               <w:rPr>
@@ -2191,7 +2191,7 @@
                 <w:noProof/>
                 <w:webHidden/>
               </w:rPr>
-              <w:t>9</w:t>
+              <w:t>10</w:t>
             </w:r>
             <w:r>
               <w:rPr>
@@ -2217,7 +2217,7 @@
               <w:lang w:val="en-IE" w:eastAsia="en-IE"/>
             </w:rPr>
           </w:pPr>
-          <w:hyperlink w:anchor="_Toc506996324" w:history="1">
+          <w:hyperlink w:anchor="_Toc507420397" w:history="1">
             <w:r>
               <w:rPr>
                 <w:rStyle w:val="Hyperlink"/>
@@ -2261,7 +2261,7 @@
                 <w:noProof/>
                 <w:webHidden/>
               </w:rPr>
-              <w:instrText xml:space="preserve"> PAGEREF _Toc506996324 \h </w:instrText>
+              <w:instrText xml:space="preserve"> PAGEREF _Toc507420397 \h </w:instrText>
             </w:r>
             <w:r>
               <w:rPr>
@@ -2307,7 +2307,7 @@
               <w:lang w:val="en-IE" w:eastAsia="en-IE"/>
             </w:rPr>
           </w:pPr>
-          <w:hyperlink w:anchor="_Toc506996325" w:history="1">
+          <w:hyperlink w:anchor="_Toc507420398" w:history="1">
             <w:r>
               <w:rPr>
                 <w:rStyle w:val="Hyperlink"/>
@@ -2351,7 +2351,7 @@
                 <w:noProof/>
                 <w:webHidden/>
               </w:rPr>
-              <w:instrText xml:space="preserve"> PAGEREF _Toc506996325 \h </w:instrText>
+              <w:instrText xml:space="preserve"> PAGEREF _Toc507420398 \h </w:instrText>
             </w:r>
             <w:r>
               <w:rPr>
@@ -2397,7 +2397,7 @@
               <w:lang w:val="en-IE" w:eastAsia="en-IE"/>
             </w:rPr>
           </w:pPr>
-          <w:hyperlink w:anchor="_Toc506996326" w:history="1">
+          <w:hyperlink w:anchor="_Toc507420399" w:history="1">
             <w:r>
               <w:rPr>
                 <w:rStyle w:val="Hyperlink"/>
@@ -2441,7 +2441,7 @@
                 <w:noProof/>
                 <w:webHidden/>
               </w:rPr>
-              <w:instrText xml:space="preserve"> PAGEREF _Toc506996326 \h </w:instrText>
+              <w:instrText xml:space="preserve"> PAGEREF _Toc507420399 \h </w:instrText>
             </w:r>
             <w:r>
               <w:rPr>
@@ -2487,7 +2487,7 @@
               <w:lang w:val="en-IE" w:eastAsia="en-IE"/>
             </w:rPr>
           </w:pPr>
-          <w:hyperlink w:anchor="_Toc506996327" w:history="1">
+          <w:hyperlink w:anchor="_Toc507420400" w:history="1">
             <w:r>
               <w:rPr>
                 <w:rStyle w:val="Hyperlink"/>
@@ -2531,7 +2531,7 @@
                 <w:noProof/>
                 <w:webHidden/>
               </w:rPr>
-              <w:instrText xml:space="preserve"> PAGEREF _Toc506996327 \h </w:instrText>
+              <w:instrText xml:space="preserve"> PAGEREF _Toc507420400 \h </w:instrText>
             </w:r>
             <w:r>
               <w:rPr>
@@ -2577,7 +2577,7 @@
               <w:lang w:val="en-IE" w:eastAsia="en-IE"/>
             </w:rPr>
           </w:pPr>
-          <w:hyperlink w:anchor="_Toc506996328" w:history="1">
+          <w:hyperlink w:anchor="_Toc507420401" w:history="1">
             <w:r>
               <w:rPr>
                 <w:rStyle w:val="Hyperlink"/>
@@ -2621,7 +2621,7 @@
                 <w:noProof/>
                 <w:webHidden/>
               </w:rPr>
-              <w:instrText xml:space="preserve"> PAGEREF _Toc506996328 \h </w:instrText>
+              <w:instrText xml:space="preserve"> PAGEREF _Toc507420401 \h </w:instrText>
             </w:r>
             <w:r>
               <w:rPr>
@@ -2667,7 +2667,7 @@
               <w:lang w:val="en-IE" w:eastAsia="en-IE"/>
             </w:rPr>
           </w:pPr>
-          <w:hyperlink w:anchor="_Toc506996329" w:history="1">
+          <w:hyperlink w:anchor="_Toc507420402" w:history="1">
             <w:r>
               <w:rPr>
                 <w:rStyle w:val="Hyperlink"/>
@@ -2690,7 +2690,7 @@
                 <w:rStyle w:val="Hyperlink"/>
                 <w:noProof/>
               </w:rPr>
-              <w:t>GitHub</w:t>
+              <w:t>Flyway</w:t>
             </w:r>
             <w:r>
               <w:rPr>
@@ -2711,7 +2711,7 @@
                 <w:noProof/>
                 <w:webHidden/>
               </w:rPr>
-              <w:instrText xml:space="preserve"> PAGEREF _Toc506996329 \h </w:instrText>
+              <w:instrText xml:space="preserve"> PAGEREF _Toc507420402 \h </w:instrText>
             </w:r>
             <w:r>
               <w:rPr>
@@ -2757,7 +2757,7 @@
               <w:lang w:val="en-IE" w:eastAsia="en-IE"/>
             </w:rPr>
           </w:pPr>
-          <w:hyperlink w:anchor="_Toc506996330" w:history="1">
+          <w:hyperlink w:anchor="_Toc507420403" w:history="1">
             <w:r>
               <w:rPr>
                 <w:rStyle w:val="Hyperlink"/>
@@ -2780,7 +2780,7 @@
                 <w:rStyle w:val="Hyperlink"/>
                 <w:noProof/>
               </w:rPr>
-              <w:t>PrimeNG</w:t>
+              <w:t>Swagger UI</w:t>
             </w:r>
             <w:r>
               <w:rPr>
@@ -2801,7 +2801,7 @@
                 <w:noProof/>
                 <w:webHidden/>
               </w:rPr>
-              <w:instrText xml:space="preserve"> PAGEREF _Toc506996330 \h </w:instrText>
+              <w:instrText xml:space="preserve"> PAGEREF _Toc507420403 \h </w:instrText>
             </w:r>
             <w:r>
               <w:rPr>
@@ -2847,7 +2847,7 @@
               <w:lang w:val="en-IE" w:eastAsia="en-IE"/>
             </w:rPr>
           </w:pPr>
-          <w:hyperlink w:anchor="_Toc506996331" w:history="1">
+          <w:hyperlink w:anchor="_Toc507420404" w:history="1">
             <w:r>
               <w:rPr>
                 <w:rStyle w:val="Hyperlink"/>
@@ -2870,6 +2870,186 @@
                 <w:rStyle w:val="Hyperlink"/>
                 <w:noProof/>
               </w:rPr>
+              <w:t>GitHub</w:t>
+            </w:r>
+            <w:r>
+              <w:rPr>
+                <w:noProof/>
+                <w:webHidden/>
+              </w:rPr>
+              <w:tab/>
+            </w:r>
+            <w:r>
+              <w:rPr>
+                <w:noProof/>
+                <w:webHidden/>
+              </w:rPr>
+              <w:fldChar w:fldCharType="begin"/>
+            </w:r>
+            <w:r>
+              <w:rPr>
+                <w:noProof/>
+                <w:webHidden/>
+              </w:rPr>
+              <w:instrText xml:space="preserve"> PAGEREF _Toc507420404 \h </w:instrText>
+            </w:r>
+            <w:r>
+              <w:rPr>
+                <w:noProof/>
+                <w:webHidden/>
+              </w:rPr>
+            </w:r>
+            <w:r>
+              <w:rPr>
+                <w:noProof/>
+                <w:webHidden/>
+              </w:rPr>
+              <w:fldChar w:fldCharType="separate"/>
+            </w:r>
+            <w:r>
+              <w:rPr>
+                <w:noProof/>
+                <w:webHidden/>
+              </w:rPr>
+              <w:t>12</w:t>
+            </w:r>
+            <w:r>
+              <w:rPr>
+                <w:noProof/>
+                <w:webHidden/>
+              </w:rPr>
+              <w:fldChar w:fldCharType="end"/>
+            </w:r>
+          </w:hyperlink>
+        </w:p>
+        <w:p>
+          <w:pPr>
+            <w:pStyle w:val="TOC2"/>
+            <w:tabs>
+              <w:tab w:val="left" w:pos="1100"/>
+              <w:tab w:val="right" w:leader="dot" w:pos="8493"/>
+            </w:tabs>
+            <w:rPr>
+              <w:rFonts w:asciiTheme="minorHAnsi" w:eastAsiaTheme="minorEastAsia" w:hAnsiTheme="minorHAnsi" w:cstheme="minorBidi"/>
+              <w:noProof/>
+              <w:sz w:val="22"/>
+              <w:szCs w:val="22"/>
+              <w:lang w:val="en-IE" w:eastAsia="en-IE"/>
+            </w:rPr>
+          </w:pPr>
+          <w:hyperlink w:anchor="_Toc507420405" w:history="1">
+            <w:r>
+              <w:rPr>
+                <w:rStyle w:val="Hyperlink"/>
+                <w:noProof/>
+              </w:rPr>
+              <w:t>3.13</w:t>
+            </w:r>
+            <w:r>
+              <w:rPr>
+                <w:rFonts w:asciiTheme="minorHAnsi" w:eastAsiaTheme="minorEastAsia" w:hAnsiTheme="minorHAnsi" w:cstheme="minorBidi"/>
+                <w:noProof/>
+                <w:sz w:val="22"/>
+                <w:szCs w:val="22"/>
+                <w:lang w:val="en-IE" w:eastAsia="en-IE"/>
+              </w:rPr>
+              <w:tab/>
+            </w:r>
+            <w:r>
+              <w:rPr>
+                <w:rStyle w:val="Hyperlink"/>
+                <w:noProof/>
+              </w:rPr>
+              <w:t>PrimeNG</w:t>
+            </w:r>
+            <w:r>
+              <w:rPr>
+                <w:noProof/>
+                <w:webHidden/>
+              </w:rPr>
+              <w:tab/>
+            </w:r>
+            <w:r>
+              <w:rPr>
+                <w:noProof/>
+                <w:webHidden/>
+              </w:rPr>
+              <w:fldChar w:fldCharType="begin"/>
+            </w:r>
+            <w:r>
+              <w:rPr>
+                <w:noProof/>
+                <w:webHidden/>
+              </w:rPr>
+              <w:instrText xml:space="preserve"> PAGEREF _Toc507420405 \h </w:instrText>
+            </w:r>
+            <w:r>
+              <w:rPr>
+                <w:noProof/>
+                <w:webHidden/>
+              </w:rPr>
+            </w:r>
+            <w:r>
+              <w:rPr>
+                <w:noProof/>
+                <w:webHidden/>
+              </w:rPr>
+              <w:fldChar w:fldCharType="separate"/>
+            </w:r>
+            <w:r>
+              <w:rPr>
+                <w:noProof/>
+                <w:webHidden/>
+              </w:rPr>
+              <w:t>13</w:t>
+            </w:r>
+            <w:r>
+              <w:rPr>
+                <w:noProof/>
+                <w:webHidden/>
+              </w:rPr>
+              <w:fldChar w:fldCharType="end"/>
+            </w:r>
+          </w:hyperlink>
+        </w:p>
+        <w:p>
+          <w:pPr>
+            <w:pStyle w:val="TOC2"/>
+            <w:tabs>
+              <w:tab w:val="left" w:pos="1100"/>
+              <w:tab w:val="right" w:leader="dot" w:pos="8493"/>
+            </w:tabs>
+            <w:rPr>
+              <w:rFonts w:asciiTheme="minorHAnsi" w:eastAsiaTheme="minorEastAsia" w:hAnsiTheme="minorHAnsi" w:cstheme="minorBidi"/>
+              <w:noProof/>
+              <w:sz w:val="22"/>
+              <w:szCs w:val="22"/>
+              <w:lang w:val="en-IE" w:eastAsia="en-IE"/>
+            </w:rPr>
+          </w:pPr>
+          <w:hyperlink w:anchor="_Toc507420406" w:history="1">
+            <w:r>
+              <w:rPr>
+                <w:rStyle w:val="Hyperlink"/>
+                <w:noProof/>
+              </w:rPr>
+              <w:t>3.14</w:t>
+            </w:r>
+            <w:r>
+              <w:rPr>
+                <w:rFonts w:asciiTheme="minorHAnsi" w:eastAsiaTheme="minorEastAsia" w:hAnsiTheme="minorHAnsi" w:cstheme="minorBidi"/>
+                <w:noProof/>
+                <w:sz w:val="22"/>
+                <w:szCs w:val="22"/>
+                <w:lang w:val="en-IE" w:eastAsia="en-IE"/>
+              </w:rPr>
+              <w:tab/>
+            </w:r>
+            <w:r>
+              <w:rPr>
+                <w:rStyle w:val="Hyperlink"/>
+                <w:noProof/>
+              </w:rPr>
               <w:t>Node.js</w:t>
             </w:r>
             <w:r>
@@ -2891,7 +3071,7 @@
                 <w:noProof/>
                 <w:webHidden/>
               </w:rPr>
-              <w:instrText xml:space="preserve"> PAGEREF _Toc506996331 \h </w:instrText>
+              <w:instrText xml:space="preserve"> PAGEREF _Toc507420406 \h </w:instrText>
             </w:r>
             <w:r>
               <w:rPr>
@@ -2911,7 +3091,7 @@
                 <w:noProof/>
                 <w:webHidden/>
               </w:rPr>
-              <w:t>12</w:t>
+              <w:t>13</w:t>
             </w:r>
             <w:r>
               <w:rPr>
@@ -2937,7 +3117,7 @@
               <w:lang w:val="en-IE" w:eastAsia="en-IE"/>
             </w:rPr>
           </w:pPr>
-          <w:hyperlink w:anchor="_Toc506996332" w:history="1">
+          <w:hyperlink w:anchor="_Toc507420407" w:history="1">
             <w:r>
               <w:rPr>
                 <w:rStyle w:val="Hyperlink"/>
@@ -2981,7 +3161,7 @@
                 <w:noProof/>
                 <w:webHidden/>
               </w:rPr>
-              <w:instrText xml:space="preserve"> PAGEREF _Toc506996332 \h </w:instrText>
+              <w:instrText xml:space="preserve"> PAGEREF _Toc507420407 \h </w:instrText>
             </w:r>
             <w:r>
               <w:rPr>
@@ -3001,7 +3181,7 @@
                 <w:noProof/>
                 <w:webHidden/>
               </w:rPr>
-              <w:t>13</w:t>
+              <w:t>14</w:t>
             </w:r>
             <w:r>
               <w:rPr>
@@ -3027,7 +3207,7 @@
               <w:lang w:val="en-IE" w:eastAsia="en-IE"/>
             </w:rPr>
           </w:pPr>
-          <w:hyperlink w:anchor="_Toc506996333" w:history="1">
+          <w:hyperlink w:anchor="_Toc507420408" w:history="1">
             <w:r>
               <w:rPr>
                 <w:rStyle w:val="Hyperlink"/>
@@ -3071,7 +3251,7 @@
                 <w:noProof/>
                 <w:webHidden/>
               </w:rPr>
-              <w:instrText xml:space="preserve"> PAGEREF _Toc506996333 \h </w:instrText>
+              <w:instrText xml:space="preserve"> PAGEREF _Toc507420408 \h </w:instrText>
             </w:r>
             <w:r>
               <w:rPr>
@@ -3091,7 +3271,7 @@
                 <w:noProof/>
                 <w:webHidden/>
               </w:rPr>
-              <w:t>13</w:t>
+              <w:t>14</w:t>
             </w:r>
             <w:r>
               <w:rPr>
@@ -3117,7 +3297,7 @@
               <w:lang w:val="en-IE" w:eastAsia="en-IE"/>
             </w:rPr>
           </w:pPr>
-          <w:hyperlink w:anchor="_Toc506996334" w:history="1">
+          <w:hyperlink w:anchor="_Toc507420409" w:history="1">
             <w:r>
               <w:rPr>
                 <w:rStyle w:val="Hyperlink"/>
@@ -3140,7 +3320,7 @@
                 <w:rStyle w:val="Hyperlink"/>
                 <w:noProof/>
               </w:rPr>
-              <w:t>Web site</w:t>
+              <w:t>Website</w:t>
             </w:r>
             <w:r>
               <w:rPr>
@@ -3161,7 +3341,7 @@
                 <w:noProof/>
                 <w:webHidden/>
               </w:rPr>
-              <w:instrText xml:space="preserve"> PAGEREF _Toc506996334 \h </w:instrText>
+              <w:instrText xml:space="preserve"> PAGEREF _Toc507420409 \h </w:instrText>
             </w:r>
             <w:r>
               <w:rPr>
@@ -3181,7 +3361,7 @@
                 <w:noProof/>
                 <w:webHidden/>
               </w:rPr>
-              <w:t>13</w:t>
+              <w:t>14</w:t>
             </w:r>
             <w:r>
               <w:rPr>
@@ -3207,7 +3387,7 @@
               <w:lang w:val="en-IE" w:eastAsia="en-IE"/>
             </w:rPr>
           </w:pPr>
-          <w:hyperlink w:anchor="_Toc506996335" w:history="1">
+          <w:hyperlink w:anchor="_Toc507420410" w:history="1">
             <w:r>
               <w:rPr>
                 <w:rStyle w:val="Hyperlink"/>
@@ -3230,7 +3410,7 @@
                 <w:rStyle w:val="Hyperlink"/>
                 <w:noProof/>
               </w:rPr>
-              <w:t>Front end (Applicants)</w:t>
+              <w:t>Frontend (Applicants)</w:t>
             </w:r>
             <w:r>
               <w:rPr>
@@ -3251,7 +3431,7 @@
                 <w:noProof/>
                 <w:webHidden/>
               </w:rPr>
-              <w:instrText xml:space="preserve"> PAGEREF _Toc506996335 \h </w:instrText>
+              <w:instrText xml:space="preserve"> PAGEREF _Toc507420410 \h </w:instrText>
             </w:r>
             <w:r>
               <w:rPr>
@@ -3271,7 +3451,7 @@
                 <w:noProof/>
                 <w:webHidden/>
               </w:rPr>
-              <w:t>13</w:t>
+              <w:t>17</w:t>
             </w:r>
             <w:r>
               <w:rPr>
@@ -3297,7 +3477,7 @@
               <w:lang w:val="en-IE" w:eastAsia="en-IE"/>
             </w:rPr>
           </w:pPr>
-          <w:hyperlink w:anchor="_Toc506996336" w:history="1">
+          <w:hyperlink w:anchor="_Toc507420411" w:history="1">
             <w:r>
               <w:rPr>
                 <w:rStyle w:val="Hyperlink"/>
@@ -3320,7 +3500,7 @@
                 <w:rStyle w:val="Hyperlink"/>
                 <w:noProof/>
               </w:rPr>
-              <w:t>Back end (Applicants)</w:t>
+              <w:t>Backend (Applicants)</w:t>
             </w:r>
             <w:r>
               <w:rPr>
@@ -3341,7 +3521,7 @@
                 <w:noProof/>
                 <w:webHidden/>
               </w:rPr>
-              <w:instrText xml:space="preserve"> PAGEREF _Toc506996336 \h </w:instrText>
+              <w:instrText xml:space="preserve"> PAGEREF _Toc507420411 \h </w:instrText>
             </w:r>
             <w:r>
               <w:rPr>
@@ -3361,7 +3541,7 @@
                 <w:noProof/>
                 <w:webHidden/>
               </w:rPr>
-              <w:t>13</w:t>
+              <w:t>17</w:t>
             </w:r>
             <w:r>
               <w:rPr>
@@ -3387,7 +3567,7 @@
               <w:lang w:val="en-IE" w:eastAsia="en-IE"/>
             </w:rPr>
           </w:pPr>
-          <w:hyperlink w:anchor="_Toc506996337" w:history="1">
+          <w:hyperlink w:anchor="_Toc507420412" w:history="1">
             <w:r>
               <w:rPr>
                 <w:rStyle w:val="Hyperlink"/>
@@ -3431,7 +3611,7 @@
                 <w:noProof/>
                 <w:webHidden/>
               </w:rPr>
-              <w:instrText xml:space="preserve"> PAGEREF _Toc506996337 \h </w:instrText>
+              <w:instrText xml:space="preserve"> PAGEREF _Toc507420412 \h </w:instrText>
             </w:r>
             <w:r>
               <w:rPr>
@@ -3451,7 +3631,7 @@
                 <w:noProof/>
                 <w:webHidden/>
               </w:rPr>
-              <w:t>13</w:t>
+              <w:t>17</w:t>
             </w:r>
             <w:r>
               <w:rPr>
@@ -3477,7 +3657,7 @@
               <w:lang w:val="en-IE" w:eastAsia="en-IE"/>
             </w:rPr>
           </w:pPr>
-          <w:hyperlink w:anchor="_Toc506996338" w:history="1">
+          <w:hyperlink w:anchor="_Toc507420413" w:history="1">
             <w:r>
               <w:rPr>
                 <w:rStyle w:val="Hyperlink"/>
@@ -3521,7 +3701,7 @@
                 <w:noProof/>
                 <w:webHidden/>
               </w:rPr>
-              <w:instrText xml:space="preserve"> PAGEREF _Toc506996338 \h </w:instrText>
+              <w:instrText xml:space="preserve"> PAGEREF _Toc507420413 \h </w:instrText>
             </w:r>
             <w:r>
               <w:rPr>
@@ -3541,7 +3721,7 @@
                 <w:noProof/>
                 <w:webHidden/>
               </w:rPr>
-              <w:t>13</w:t>
+              <w:t>17</w:t>
             </w:r>
             <w:r>
               <w:rPr>
@@ -3567,7 +3747,7 @@
               <w:lang w:val="en-IE" w:eastAsia="en-IE"/>
             </w:rPr>
           </w:pPr>
-          <w:hyperlink w:anchor="_Toc506996339" w:history="1">
+          <w:hyperlink w:anchor="_Toc507420414" w:history="1">
             <w:r>
               <w:rPr>
                 <w:rStyle w:val="Hyperlink"/>
@@ -3611,7 +3791,7 @@
                 <w:noProof/>
                 <w:webHidden/>
               </w:rPr>
-              <w:instrText xml:space="preserve"> PAGEREF _Toc506996339 \h </w:instrText>
+              <w:instrText xml:space="preserve"> PAGEREF _Toc507420414 \h </w:instrText>
             </w:r>
             <w:r>
               <w:rPr>
@@ -3631,7 +3811,7 @@
                 <w:noProof/>
                 <w:webHidden/>
               </w:rPr>
-              <w:t>13</w:t>
+              <w:t>17</w:t>
             </w:r>
             <w:r>
               <w:rPr>
@@ -3657,7 +3837,7 @@
               <w:lang w:val="en-IE" w:eastAsia="en-IE"/>
             </w:rPr>
           </w:pPr>
-          <w:hyperlink w:anchor="_Toc506996340" w:history="1">
+          <w:hyperlink w:anchor="_Toc507420415" w:history="1">
             <w:r>
               <w:rPr>
                 <w:rStyle w:val="Hyperlink"/>
@@ -3701,7 +3881,7 @@
                 <w:noProof/>
                 <w:webHidden/>
               </w:rPr>
-              <w:instrText xml:space="preserve"> PAGEREF _Toc506996340 \h </w:instrText>
+              <w:instrText xml:space="preserve"> PAGEREF _Toc507420415 \h </w:instrText>
             </w:r>
             <w:r>
               <w:rPr>
@@ -3721,7 +3901,7 @@
                 <w:noProof/>
                 <w:webHidden/>
               </w:rPr>
-              <w:t>13</w:t>
+              <w:t>17</w:t>
             </w:r>
             <w:r>
               <w:rPr>
@@ -3747,7 +3927,7 @@
               <w:lang w:val="en-IE" w:eastAsia="en-IE"/>
             </w:rPr>
           </w:pPr>
-          <w:hyperlink w:anchor="_Toc506996341" w:history="1">
+          <w:hyperlink w:anchor="_Toc507420416" w:history="1">
             <w:r>
               <w:rPr>
                 <w:rStyle w:val="Hyperlink"/>
@@ -3791,7 +3971,7 @@
                 <w:noProof/>
                 <w:webHidden/>
               </w:rPr>
-              <w:instrText xml:space="preserve"> PAGEREF _Toc506996341 \h </w:instrText>
+              <w:instrText xml:space="preserve"> PAGEREF _Toc507420416 \h </w:instrText>
             </w:r>
             <w:r>
               <w:rPr>
@@ -3811,7 +3991,7 @@
                 <w:noProof/>
                 <w:webHidden/>
               </w:rPr>
-              <w:t>14</w:t>
+              <w:t>18</w:t>
             </w:r>
             <w:r>
               <w:rPr>
@@ -3837,7 +4017,7 @@
               <w:lang w:val="en-IE" w:eastAsia="en-IE"/>
             </w:rPr>
           </w:pPr>
-          <w:hyperlink w:anchor="_Toc506996342" w:history="1">
+          <w:hyperlink w:anchor="_Toc507420417" w:history="1">
             <w:r>
               <w:rPr>
                 <w:rStyle w:val="Hyperlink"/>
@@ -3881,7 +4061,7 @@
                 <w:noProof/>
                 <w:webHidden/>
               </w:rPr>
-              <w:instrText xml:space="preserve"> PAGEREF _Toc506996342 \h </w:instrText>
+              <w:instrText xml:space="preserve"> PAGEREF _Toc507420417 \h </w:instrText>
             </w:r>
             <w:r>
               <w:rPr>
@@ -3901,7 +4081,7 @@
                 <w:noProof/>
                 <w:webHidden/>
               </w:rPr>
-              <w:t>14</w:t>
+              <w:t>18</w:t>
             </w:r>
             <w:r>
               <w:rPr>
@@ -3927,7 +4107,7 @@
               <w:lang w:val="en-IE" w:eastAsia="en-IE"/>
             </w:rPr>
           </w:pPr>
-          <w:hyperlink w:anchor="_Toc506996343" w:history="1">
+          <w:hyperlink w:anchor="_Toc507420418" w:history="1">
             <w:r>
               <w:rPr>
                 <w:rStyle w:val="Hyperlink"/>
@@ -3971,7 +4151,7 @@
                 <w:noProof/>
                 <w:webHidden/>
               </w:rPr>
-              <w:instrText xml:space="preserve"> PAGEREF _Toc506996343 \h </w:instrText>
+              <w:instrText xml:space="preserve"> PAGEREF _Toc507420418 \h </w:instrText>
             </w:r>
             <w:r>
               <w:rPr>
@@ -3991,7 +4171,7 @@
                 <w:noProof/>
                 <w:webHidden/>
               </w:rPr>
-              <w:t>14</w:t>
+              <w:t>18</w:t>
             </w:r>
             <w:r>
               <w:rPr>
@@ -4017,7 +4197,7 @@
               <w:lang w:val="en-IE" w:eastAsia="en-IE"/>
             </w:rPr>
           </w:pPr>
-          <w:hyperlink w:anchor="_Toc506996344" w:history="1">
+          <w:hyperlink w:anchor="_Toc507420419" w:history="1">
             <w:r>
               <w:rPr>
                 <w:rStyle w:val="Hyperlink"/>
@@ -4061,7 +4241,7 @@
                 <w:noProof/>
                 <w:webHidden/>
               </w:rPr>
-              <w:instrText xml:space="preserve"> PAGEREF _Toc506996344 \h </w:instrText>
+              <w:instrText xml:space="preserve"> PAGEREF _Toc507420419 \h </w:instrText>
             </w:r>
             <w:r>
               <w:rPr>
@@ -4081,7 +4261,7 @@
                 <w:noProof/>
                 <w:webHidden/>
               </w:rPr>
-              <w:t>15</w:t>
+              <w:t>19</w:t>
             </w:r>
             <w:r>
               <w:rPr>
@@ -4107,7 +4287,7 @@
               <w:lang w:val="en-IE" w:eastAsia="en-IE"/>
             </w:rPr>
           </w:pPr>
-          <w:hyperlink w:anchor="_Toc506996345" w:history="1">
+          <w:hyperlink w:anchor="_Toc507420420" w:history="1">
             <w:r>
               <w:rPr>
                 <w:rStyle w:val="Hyperlink"/>
@@ -4151,7 +4331,7 @@
                 <w:noProof/>
                 <w:webHidden/>
               </w:rPr>
-              <w:instrText xml:space="preserve"> PAGEREF _Toc506996345 \h </w:instrText>
+              <w:instrText xml:space="preserve"> PAGEREF _Toc507420420 \h </w:instrText>
             </w:r>
             <w:r>
               <w:rPr>
@@ -4171,7 +4351,7 @@
                 <w:noProof/>
                 <w:webHidden/>
               </w:rPr>
-              <w:t>15</w:t>
+              <w:t>19</w:t>
             </w:r>
             <w:r>
               <w:rPr>
@@ -4197,7 +4377,7 @@
               <w:lang w:val="en-IE" w:eastAsia="en-IE"/>
             </w:rPr>
           </w:pPr>
-          <w:hyperlink w:anchor="_Toc506996346" w:history="1">
+          <w:hyperlink w:anchor="_Toc507420421" w:history="1">
             <w:r>
               <w:rPr>
                 <w:rStyle w:val="Hyperlink"/>
@@ -4241,7 +4421,7 @@
                 <w:noProof/>
                 <w:webHidden/>
               </w:rPr>
-              <w:instrText xml:space="preserve"> PAGEREF _Toc506996346 \h </w:instrText>
+              <w:instrText xml:space="preserve"> PAGEREF _Toc507420421 \h </w:instrText>
             </w:r>
             <w:r>
               <w:rPr>
@@ -4261,7 +4441,7 @@
                 <w:noProof/>
                 <w:webHidden/>
               </w:rPr>
-              <w:t>15</w:t>
+              <w:t>19</w:t>
             </w:r>
             <w:r>
               <w:rPr>
@@ -4287,7 +4467,7 @@
               <w:lang w:val="en-IE" w:eastAsia="en-IE"/>
             </w:rPr>
           </w:pPr>
-          <w:hyperlink w:anchor="_Toc506996347" w:history="1">
+          <w:hyperlink w:anchor="_Toc507420422" w:history="1">
             <w:r>
               <w:rPr>
                 <w:rStyle w:val="Hyperlink"/>
@@ -4331,7 +4511,7 @@
                 <w:noProof/>
                 <w:webHidden/>
               </w:rPr>
-              <w:instrText xml:space="preserve"> PAGEREF _Toc506996347 \h </w:instrText>
+              <w:instrText xml:space="preserve"> PAGEREF _Toc507420422 \h </w:instrText>
             </w:r>
             <w:r>
               <w:rPr>
@@ -4351,7 +4531,7 @@
                 <w:noProof/>
                 <w:webHidden/>
               </w:rPr>
-              <w:t>16</w:t>
+              <w:t>20</w:t>
             </w:r>
             <w:r>
               <w:rPr>
@@ -4377,7 +4557,7 @@
               <w:lang w:val="en-IE" w:eastAsia="en-IE"/>
             </w:rPr>
           </w:pPr>
-          <w:hyperlink w:anchor="_Toc506996348" w:history="1">
+          <w:hyperlink w:anchor="_Toc507420423" w:history="1">
             <w:r>
               <w:rPr>
                 <w:rStyle w:val="Hyperlink"/>
@@ -4421,7 +4601,7 @@
                 <w:noProof/>
                 <w:webHidden/>
               </w:rPr>
-              <w:instrText xml:space="preserve"> PAGEREF _Toc506996348 \h </w:instrText>
+              <w:instrText xml:space="preserve"> PAGEREF _Toc507420423 \h </w:instrText>
             </w:r>
             <w:r>
               <w:rPr>
@@ -4441,7 +4621,7 @@
                 <w:noProof/>
                 <w:webHidden/>
               </w:rPr>
-              <w:t>18</w:t>
+              <w:t>22</w:t>
             </w:r>
             <w:r>
               <w:rPr>
@@ -4467,7 +4647,7 @@
               <w:lang w:val="en-IE" w:eastAsia="en-IE"/>
             </w:rPr>
           </w:pPr>
-          <w:hyperlink w:anchor="_Toc506996349" w:history="1">
+          <w:hyperlink w:anchor="_Toc507420424" w:history="1">
             <w:r>
               <w:rPr>
                 <w:rStyle w:val="Hyperlink"/>
@@ -4511,7 +4691,7 @@
                 <w:noProof/>
                 <w:webHidden/>
               </w:rPr>
-              <w:instrText xml:space="preserve"> PAGEREF _Toc506996349 \h </w:instrText>
+              <w:instrText xml:space="preserve"> PAGEREF _Toc507420424 \h </w:instrText>
             </w:r>
             <w:r>
               <w:rPr>
@@ -4531,7 +4711,7 @@
                 <w:noProof/>
                 <w:webHidden/>
               </w:rPr>
-              <w:t>18</w:t>
+              <w:t>22</w:t>
             </w:r>
             <w:r>
               <w:rPr>
@@ -4557,7 +4737,7 @@
               <w:lang w:val="en-IE" w:eastAsia="en-IE"/>
             </w:rPr>
           </w:pPr>
-          <w:hyperlink w:anchor="_Toc506996350" w:history="1">
+          <w:hyperlink w:anchor="_Toc507420425" w:history="1">
             <w:r>
               <w:rPr>
                 <w:rStyle w:val="Hyperlink"/>
@@ -4601,7 +4781,7 @@
                 <w:noProof/>
                 <w:webHidden/>
               </w:rPr>
-              <w:instrText xml:space="preserve"> PAGEREF _Toc506996350 \h </w:instrText>
+              <w:instrText xml:space="preserve"> PAGEREF _Toc507420425 \h </w:instrText>
             </w:r>
             <w:r>
               <w:rPr>
@@ -4621,7 +4801,7 @@
                 <w:noProof/>
                 <w:webHidden/>
               </w:rPr>
-              <w:t>19</w:t>
+              <w:t>23</w:t>
             </w:r>
             <w:r>
               <w:rPr>
@@ -4647,7 +4827,7 @@
               <w:lang w:val="en-IE" w:eastAsia="en-IE"/>
             </w:rPr>
           </w:pPr>
-          <w:hyperlink w:anchor="_Toc506996351" w:history="1">
+          <w:hyperlink w:anchor="_Toc507420426" w:history="1">
             <w:r>
               <w:rPr>
                 <w:rStyle w:val="Hyperlink"/>
@@ -4691,7 +4871,7 @@
                 <w:noProof/>
                 <w:webHidden/>
               </w:rPr>
-              <w:instrText xml:space="preserve"> PAGEREF _Toc506996351 \h </w:instrText>
+              <w:instrText xml:space="preserve"> PAGEREF _Toc507420426 \h </w:instrText>
             </w:r>
             <w:r>
               <w:rPr>
@@ -4711,7 +4891,7 @@
                 <w:noProof/>
                 <w:webHidden/>
               </w:rPr>
-              <w:t>19</w:t>
+              <w:t>23</w:t>
             </w:r>
             <w:r>
               <w:rPr>
@@ -4737,7 +4917,7 @@
               <w:lang w:val="en-IE" w:eastAsia="en-IE"/>
             </w:rPr>
           </w:pPr>
-          <w:hyperlink w:anchor="_Toc506996352" w:history="1">
+          <w:hyperlink w:anchor="_Toc507420427" w:history="1">
             <w:r>
               <w:rPr>
                 <w:rStyle w:val="Hyperlink"/>
@@ -4781,7 +4961,7 @@
                 <w:noProof/>
                 <w:webHidden/>
               </w:rPr>
-              <w:instrText xml:space="preserve"> PAGEREF _Toc506996352 \h </w:instrText>
+              <w:instrText xml:space="preserve"> PAGEREF _Toc507420427 \h </w:instrText>
             </w:r>
             <w:r>
               <w:rPr>
@@ -4801,7 +4981,7 @@
                 <w:noProof/>
                 <w:webHidden/>
               </w:rPr>
-              <w:t>19</w:t>
+              <w:t>23</w:t>
             </w:r>
             <w:r>
               <w:rPr>
@@ -4827,7 +5007,7 @@
               <w:lang w:val="en-IE" w:eastAsia="en-IE"/>
             </w:rPr>
           </w:pPr>
-          <w:hyperlink w:anchor="_Toc506996353" w:history="1">
+          <w:hyperlink w:anchor="_Toc507420428" w:history="1">
             <w:r>
               <w:rPr>
                 <w:rStyle w:val="Hyperlink"/>
@@ -4871,7 +5051,7 @@
                 <w:noProof/>
                 <w:webHidden/>
               </w:rPr>
-              <w:instrText xml:space="preserve"> PAGEREF _Toc506996353 \h </w:instrText>
+              <w:instrText xml:space="preserve"> PAGEREF _Toc507420428 \h </w:instrText>
             </w:r>
             <w:r>
               <w:rPr>
@@ -4891,7 +5071,7 @@
                 <w:noProof/>
                 <w:webHidden/>
               </w:rPr>
-              <w:t>19</w:t>
+              <w:t>23</w:t>
             </w:r>
             <w:r>
               <w:rPr>
@@ -4917,7 +5097,7 @@
               <w:lang w:val="en-IE" w:eastAsia="en-IE"/>
             </w:rPr>
           </w:pPr>
-          <w:hyperlink w:anchor="_Toc506996354" w:history="1">
+          <w:hyperlink w:anchor="_Toc507420429" w:history="1">
             <w:r>
               <w:rPr>
                 <w:rStyle w:val="Hyperlink"/>
@@ -4961,7 +5141,7 @@
                 <w:noProof/>
                 <w:webHidden/>
               </w:rPr>
-              <w:instrText xml:space="preserve"> PAGEREF _Toc506996354 \h </w:instrText>
+              <w:instrText xml:space="preserve"> PAGEREF _Toc507420429 \h </w:instrText>
             </w:r>
             <w:r>
               <w:rPr>
@@ -4981,7 +5161,7 @@
                 <w:noProof/>
                 <w:webHidden/>
               </w:rPr>
-              <w:t>19</w:t>
+              <w:t>23</w:t>
             </w:r>
             <w:r>
               <w:rPr>
@@ -5007,7 +5187,7 @@
               <w:lang w:val="en-IE" w:eastAsia="en-IE"/>
             </w:rPr>
           </w:pPr>
-          <w:hyperlink w:anchor="_Toc506996355" w:history="1">
+          <w:hyperlink w:anchor="_Toc507420430" w:history="1">
             <w:r>
               <w:rPr>
                 <w:rStyle w:val="Hyperlink"/>
@@ -5051,7 +5231,7 @@
                 <w:noProof/>
                 <w:webHidden/>
               </w:rPr>
-              <w:instrText xml:space="preserve"> PAGEREF _Toc506996355 \h </w:instrText>
+              <w:instrText xml:space="preserve"> PAGEREF _Toc507420430 \h </w:instrText>
             </w:r>
             <w:r>
               <w:rPr>
@@ -5071,7 +5251,7 @@
                 <w:noProof/>
                 <w:webHidden/>
               </w:rPr>
-              <w:t>19</w:t>
+              <w:t>23</w:t>
             </w:r>
             <w:r>
               <w:rPr>
@@ -5097,7 +5277,7 @@
               <w:lang w:val="en-IE" w:eastAsia="en-IE"/>
             </w:rPr>
           </w:pPr>
-          <w:hyperlink w:anchor="_Toc506996356" w:history="1">
+          <w:hyperlink w:anchor="_Toc507420431" w:history="1">
             <w:r>
               <w:rPr>
                 <w:rStyle w:val="Hyperlink"/>
@@ -5141,7 +5321,7 @@
                 <w:noProof/>
                 <w:webHidden/>
               </w:rPr>
-              <w:instrText xml:space="preserve"> PAGEREF _Toc506996356 \h </w:instrText>
+              <w:instrText xml:space="preserve"> PAGEREF _Toc507420431 \h </w:instrText>
             </w:r>
             <w:r>
               <w:rPr>
@@ -5161,7 +5341,7 @@
                 <w:noProof/>
                 <w:webHidden/>
               </w:rPr>
-              <w:t>19</w:t>
+              <w:t>23</w:t>
             </w:r>
             <w:r>
               <w:rPr>
@@ -5187,7 +5367,7 @@
               <w:lang w:val="en-IE" w:eastAsia="en-IE"/>
             </w:rPr>
           </w:pPr>
-          <w:hyperlink w:anchor="_Toc506996357" w:history="1">
+          <w:hyperlink w:anchor="_Toc507420432" w:history="1">
             <w:r>
               <w:rPr>
                 <w:rStyle w:val="Hyperlink"/>
@@ -5231,7 +5411,7 @@
                 <w:noProof/>
                 <w:webHidden/>
               </w:rPr>
-              <w:instrText xml:space="preserve"> PAGEREF _Toc506996357 \h </w:instrText>
+              <w:instrText xml:space="preserve"> PAGEREF _Toc507420432 \h </w:instrText>
             </w:r>
             <w:r>
               <w:rPr>
@@ -5251,7 +5431,7 @@
                 <w:noProof/>
                 <w:webHidden/>
               </w:rPr>
-              <w:t>19</w:t>
+              <w:t>23</w:t>
             </w:r>
             <w:r>
               <w:rPr>
@@ -5277,7 +5457,7 @@
               <w:lang w:val="en-IE" w:eastAsia="en-IE"/>
             </w:rPr>
           </w:pPr>
-          <w:hyperlink w:anchor="_Toc506996358" w:history="1">
+          <w:hyperlink w:anchor="_Toc507420433" w:history="1">
             <w:r>
               <w:rPr>
                 <w:rStyle w:val="Hyperlink"/>
@@ -5321,7 +5501,7 @@
                 <w:noProof/>
                 <w:webHidden/>
               </w:rPr>
-              <w:instrText xml:space="preserve"> PAGEREF _Toc506996358 \h </w:instrText>
+              <w:instrText xml:space="preserve"> PAGEREF _Toc507420433 \h </w:instrText>
             </w:r>
             <w:r>
               <w:rPr>
@@ -5341,7 +5521,7 @@
                 <w:noProof/>
                 <w:webHidden/>
               </w:rPr>
-              <w:t>20</w:t>
+              <w:t>24</w:t>
             </w:r>
             <w:r>
               <w:rPr>
@@ -5367,7 +5547,7 @@
               <w:lang w:val="en-IE" w:eastAsia="en-IE"/>
             </w:rPr>
           </w:pPr>
-          <w:hyperlink w:anchor="_Toc506996359" w:history="1">
+          <w:hyperlink w:anchor="_Toc507420434" w:history="1">
             <w:r>
               <w:rPr>
                 <w:rStyle w:val="Hyperlink"/>
@@ -5411,7 +5591,7 @@
                 <w:noProof/>
                 <w:webHidden/>
               </w:rPr>
-              <w:instrText xml:space="preserve"> PAGEREF _Toc506996359 \h </w:instrText>
+              <w:instrText xml:space="preserve"> PAGEREF _Toc507420434 \h </w:instrText>
             </w:r>
             <w:r>
               <w:rPr>
@@ -5431,7 +5611,7 @@
                 <w:noProof/>
                 <w:webHidden/>
               </w:rPr>
-              <w:t>20</w:t>
+              <w:t>24</w:t>
             </w:r>
             <w:r>
               <w:rPr>
@@ -5457,7 +5637,7 @@
               <w:lang w:val="en-IE" w:eastAsia="en-IE"/>
             </w:rPr>
           </w:pPr>
-          <w:hyperlink w:anchor="_Toc506996360" w:history="1">
+          <w:hyperlink w:anchor="_Toc507420435" w:history="1">
             <w:r>
               <w:rPr>
                 <w:rStyle w:val="Hyperlink"/>
@@ -5501,7 +5681,7 @@
                 <w:noProof/>
                 <w:webHidden/>
               </w:rPr>
-              <w:instrText xml:space="preserve"> PAGEREF _Toc506996360 \h </w:instrText>
+              <w:instrText xml:space="preserve"> PAGEREF _Toc507420435 \h </w:instrText>
             </w:r>
             <w:r>
               <w:rPr>
@@ -5521,7 +5701,7 @@
                 <w:noProof/>
                 <w:webHidden/>
               </w:rPr>
-              <w:t>20</w:t>
+              <w:t>24</w:t>
             </w:r>
             <w:r>
               <w:rPr>
@@ -5547,7 +5727,7 @@
               <w:lang w:val="en-IE" w:eastAsia="en-IE"/>
             </w:rPr>
           </w:pPr>
-          <w:hyperlink w:anchor="_Toc506996361" w:history="1">
+          <w:hyperlink w:anchor="_Toc507420436" w:history="1">
             <w:r>
               <w:rPr>
                 <w:rStyle w:val="Hyperlink"/>
@@ -5591,7 +5771,7 @@
                 <w:noProof/>
                 <w:webHidden/>
               </w:rPr>
-              <w:instrText xml:space="preserve"> PAGEREF _Toc506996361 \h </w:instrText>
+              <w:instrText xml:space="preserve"> PAGEREF _Toc507420436 \h </w:instrText>
             </w:r>
             <w:r>
               <w:rPr>
@@ -5611,7 +5791,7 @@
                 <w:noProof/>
                 <w:webHidden/>
               </w:rPr>
-              <w:t>20</w:t>
+              <w:t>24</w:t>
             </w:r>
             <w:r>
               <w:rPr>
@@ -5637,7 +5817,7 @@
               <w:lang w:val="en-IE" w:eastAsia="en-IE"/>
             </w:rPr>
           </w:pPr>
-          <w:hyperlink w:anchor="_Toc506996362" w:history="1">
+          <w:hyperlink w:anchor="_Toc507420437" w:history="1">
             <w:r>
               <w:rPr>
                 <w:rStyle w:val="Hyperlink"/>
@@ -5681,7 +5861,7 @@
                 <w:noProof/>
                 <w:webHidden/>
               </w:rPr>
-              <w:instrText xml:space="preserve"> PAGEREF _Toc506996362 \h </w:instrText>
+              <w:instrText xml:space="preserve"> PAGEREF _Toc507420437 \h </w:instrText>
             </w:r>
             <w:r>
               <w:rPr>
@@ -5701,7 +5881,7 @@
                 <w:noProof/>
                 <w:webHidden/>
               </w:rPr>
-              <w:t>21</w:t>
+              <w:t>25</w:t>
             </w:r>
             <w:r>
               <w:rPr>
@@ -5726,7 +5906,7 @@
               <w:lang w:val="en-IE" w:eastAsia="en-IE"/>
             </w:rPr>
           </w:pPr>
-          <w:hyperlink w:anchor="_Toc506996363" w:history="1">
+          <w:hyperlink w:anchor="_Toc507420438" w:history="1">
             <w:r>
               <w:rPr>
                 <w:rStyle w:val="Hyperlink"/>
@@ -5753,7 +5933,7 @@
                 <w:noProof/>
                 <w:webHidden/>
               </w:rPr>
-              <w:instrText xml:space="preserve"> PAGEREF _Toc506996363 \h </w:instrText>
+              <w:instrText xml:space="preserve"> PAGEREF _Toc507420438 \h </w:instrText>
             </w:r>
             <w:r>
               <w:rPr>
@@ -5773,7 +5953,7 @@
                 <w:noProof/>
                 <w:webHidden/>
               </w:rPr>
-              <w:t>21</w:t>
+              <w:t>25</w:t>
             </w:r>
             <w:r>
               <w:rPr>
@@ -5799,7 +5979,7 @@
               <w:lang w:val="en-IE" w:eastAsia="en-IE"/>
             </w:rPr>
           </w:pPr>
-          <w:hyperlink w:anchor="_Toc506996364" w:history="1">
+          <w:hyperlink w:anchor="_Toc507420439" w:history="1">
             <w:r>
               <w:rPr>
                 <w:rStyle w:val="Hyperlink"/>
@@ -5843,7 +6023,7 @@
                 <w:noProof/>
                 <w:webHidden/>
               </w:rPr>
-              <w:instrText xml:space="preserve"> PAGEREF _Toc506996364 \h </w:instrText>
+              <w:instrText xml:space="preserve"> PAGEREF _Toc507420439 \h </w:instrText>
             </w:r>
             <w:r>
               <w:rPr>
@@ -5863,7 +6043,7 @@
                 <w:noProof/>
                 <w:webHidden/>
               </w:rPr>
-              <w:t>22</w:t>
+              <w:t>26</w:t>
             </w:r>
             <w:r>
               <w:rPr>
@@ -5965,7 +6145,7 @@
         </w:rPr>
         <w:fldChar w:fldCharType="separate"/>
       </w:r>
-      <w:hyperlink w:anchor="_Toc507404101" w:history="1">
+      <w:hyperlink w:anchor="_Toc507420368" w:history="1">
         <w:r>
           <w:rPr>
             <w:rStyle w:val="Hyperlink"/>
@@ -6000,7 +6180,7 @@
             <w:noProof/>
             <w:webHidden/>
           </w:rPr>
-          <w:instrText xml:space="preserve"> PAGEREF _Toc507404101 \h </w:instrText>
+          <w:instrText xml:space="preserve"> PAGEREF _Toc507420368 \h </w:instrText>
         </w:r>
         <w:r>
           <w:rPr>
@@ -6045,7 +6225,7 @@
           <w:lang w:val="en-IE" w:eastAsia="en-IE"/>
         </w:rPr>
       </w:pPr>
-      <w:hyperlink w:anchor="_Toc507404102" w:history="1">
+      <w:hyperlink w:anchor="_Toc507420369" w:history="1">
         <w:r>
           <w:rPr>
             <w:rStyle w:val="Hyperlink"/>
@@ -6080,7 +6260,7 @@
             <w:noProof/>
             <w:webHidden/>
           </w:rPr>
-          <w:instrText xml:space="preserve"> PAGEREF _Toc507404102 \h </w:instrText>
+          <w:instrText xml:space="preserve"> PAGEREF _Toc507420369 \h </w:instrText>
         </w:r>
         <w:r>
           <w:rPr>
@@ -6125,21 +6305,21 @@
           <w:lang w:val="en-IE" w:eastAsia="en-IE"/>
         </w:rPr>
       </w:pPr>
-      <w:hyperlink w:anchor="_Toc507404103" w:history="1">
+      <w:hyperlink w:anchor="_Toc507420370" w:history="1">
         <w:r>
           <w:rPr>
             <w:rStyle w:val="Hyperlink"/>
             <w:b/>
             <w:noProof/>
           </w:rPr>
-          <w:t>Fig. 2.</w:t>
+          <w:t>Fig. 3.</w:t>
         </w:r>
         <w:r>
           <w:rPr>
             <w:rStyle w:val="Hyperlink"/>
             <w:noProof/>
           </w:rPr>
-          <w:t xml:space="preserve"> Design database</w:t>
+          <w:t xml:space="preserve"> Website – backend</w:t>
         </w:r>
         <w:r>
           <w:rPr>
@@ -6160,7 +6340,7 @@
             <w:noProof/>
             <w:webHidden/>
           </w:rPr>
-          <w:instrText xml:space="preserve"> PAGEREF _Toc507404103 \h </w:instrText>
+          <w:instrText xml:space="preserve"> PAGEREF _Toc507420370 \h </w:instrText>
         </w:r>
         <w:r>
           <w:rPr>
@@ -6205,14 +6385,94 @@
           <w:lang w:val="en-IE" w:eastAsia="en-IE"/>
         </w:rPr>
       </w:pPr>
-      <w:hyperlink w:anchor="_Toc507404104" w:history="1">
+      <w:hyperlink w:anchor="_Toc507420371" w:history="1">
         <w:r>
           <w:rPr>
             <w:rStyle w:val="Hyperlink"/>
             <w:b/>
             <w:noProof/>
           </w:rPr>
-          <w:t>Fig. 2.</w:t>
+          <w:t>Fig. 4.</w:t>
+        </w:r>
+        <w:r>
+          <w:rPr>
+            <w:rStyle w:val="Hyperlink"/>
+            <w:noProof/>
+          </w:rPr>
+          <w:t xml:space="preserve"> Design database</w:t>
+        </w:r>
+        <w:r>
+          <w:rPr>
+            <w:noProof/>
+            <w:webHidden/>
+          </w:rPr>
+          <w:tab/>
+        </w:r>
+        <w:r>
+          <w:rPr>
+            <w:noProof/>
+            <w:webHidden/>
+          </w:rPr>
+          <w:fldChar w:fldCharType="begin"/>
+        </w:r>
+        <w:r>
+          <w:rPr>
+            <w:noProof/>
+            <w:webHidden/>
+          </w:rPr>
+          <w:instrText xml:space="preserve"> PAGEREF _Toc507420371 \h </w:instrText>
+        </w:r>
+        <w:r>
+          <w:rPr>
+            <w:noProof/>
+            <w:webHidden/>
+          </w:rPr>
+        </w:r>
+        <w:r>
+          <w:rPr>
+            <w:noProof/>
+            <w:webHidden/>
+          </w:rPr>
+          <w:fldChar w:fldCharType="separate"/>
+        </w:r>
+        <w:r>
+          <w:rPr>
+            <w:noProof/>
+            <w:webHidden/>
+          </w:rPr>
+          <w:t>17</w:t>
+        </w:r>
+        <w:r>
+          <w:rPr>
+            <w:noProof/>
+            <w:webHidden/>
+          </w:rPr>
+          <w:fldChar w:fldCharType="end"/>
+        </w:r>
+      </w:hyperlink>
+    </w:p>
+    <w:p>
+      <w:pPr>
+        <w:pStyle w:val="TableofFigures"/>
+        <w:tabs>
+          <w:tab w:val="right" w:leader="dot" w:pos="8493"/>
+        </w:tabs>
+        <w:rPr>
+          <w:rFonts w:asciiTheme="minorHAnsi" w:eastAsiaTheme="minorEastAsia" w:hAnsiTheme="minorHAnsi" w:cstheme="minorBidi"/>
+          <w:noProof/>
+          <w:sz w:val="22"/>
+          <w:szCs w:val="22"/>
+          <w:lang w:val="en-IE" w:eastAsia="en-IE"/>
+        </w:rPr>
+      </w:pPr>
+      <w:hyperlink w:anchor="_Toc507420372" w:history="1">
+        <w:r>
+          <w:rPr>
+            <w:rStyle w:val="Hyperlink"/>
+            <w:b/>
+            <w:noProof/>
+          </w:rPr>
+          <w:t>Fig. 5.</w:t>
         </w:r>
         <w:r>
           <w:rPr>
@@ -6240,87 +6500,7 @@
             <w:noProof/>
             <w:webHidden/>
           </w:rPr>
-          <w:instrText xml:space="preserve"> PAGEREF _Toc507404104 \h </w:instrText>
-        </w:r>
-        <w:r>
-          <w:rPr>
-            <w:noProof/>
-            <w:webHidden/>
-          </w:rPr>
-        </w:r>
-        <w:r>
-          <w:rPr>
-            <w:noProof/>
-            <w:webHidden/>
-          </w:rPr>
-          <w:fldChar w:fldCharType="separate"/>
-        </w:r>
-        <w:r>
-          <w:rPr>
-            <w:noProof/>
-            <w:webHidden/>
-          </w:rPr>
-          <w:t>19</w:t>
-        </w:r>
-        <w:r>
-          <w:rPr>
-            <w:noProof/>
-            <w:webHidden/>
-          </w:rPr>
-          <w:fldChar w:fldCharType="end"/>
-        </w:r>
-      </w:hyperlink>
-    </w:p>
-    <w:p>
-      <w:pPr>
-        <w:pStyle w:val="TableofFigures"/>
-        <w:tabs>
-          <w:tab w:val="right" w:leader="dot" w:pos="8493"/>
-        </w:tabs>
-        <w:rPr>
-          <w:rFonts w:asciiTheme="minorHAnsi" w:eastAsiaTheme="minorEastAsia" w:hAnsiTheme="minorHAnsi" w:cstheme="minorBidi"/>
-          <w:noProof/>
-          <w:sz w:val="22"/>
-          <w:szCs w:val="22"/>
-          <w:lang w:val="en-IE" w:eastAsia="en-IE"/>
-        </w:rPr>
-      </w:pPr>
-      <w:hyperlink w:anchor="_Toc507404105" w:history="1">
-        <w:r>
-          <w:rPr>
-            <w:rStyle w:val="Hyperlink"/>
-            <w:b/>
-            <w:noProof/>
-          </w:rPr>
-          <w:t>Fig. 3.</w:t>
-        </w:r>
-        <w:r>
-          <w:rPr>
-            <w:rStyle w:val="Hyperlink"/>
-            <w:noProof/>
-          </w:rPr>
-          <w:t xml:space="preserve"> Deploy Joomla website - Database</w:t>
-        </w:r>
-        <w:r>
-          <w:rPr>
-            <w:noProof/>
-            <w:webHidden/>
-          </w:rPr>
-          <w:tab/>
-        </w:r>
-        <w:r>
-          <w:rPr>
-            <w:noProof/>
-            <w:webHidden/>
-          </w:rPr>
-          <w:fldChar w:fldCharType="begin"/>
-        </w:r>
-        <w:r>
-          <w:rPr>
-            <w:noProof/>
-            <w:webHidden/>
-          </w:rPr>
-          <w:instrText xml:space="preserve"> PAGEREF _Toc507404105 \h </w:instrText>
+          <w:instrText xml:space="preserve"> PAGEREF _Toc507420372 \h </w:instrText>
         </w:r>
         <w:r>
           <w:rPr>
@@ -6365,21 +6545,21 @@
           <w:lang w:val="en-IE" w:eastAsia="en-IE"/>
         </w:rPr>
       </w:pPr>
-      <w:hyperlink w:anchor="_Toc507404106" w:history="1">
+      <w:hyperlink w:anchor="_Toc507420373" w:history="1">
         <w:r>
           <w:rPr>
             <w:rStyle w:val="Hyperlink"/>
             <w:b/>
             <w:noProof/>
           </w:rPr>
-          <w:t>Fig. 4.</w:t>
+          <w:t>Fig. 6.</w:t>
         </w:r>
         <w:r>
           <w:rPr>
             <w:rStyle w:val="Hyperlink"/>
             <w:noProof/>
           </w:rPr>
-          <w:t xml:space="preserve"> Deploy Joomla website - Overview</w:t>
+          <w:t xml:space="preserve"> Deploy Joomla website - Database</w:t>
         </w:r>
         <w:r>
           <w:rPr>
@@ -6400,87 +6580,7 @@
             <w:noProof/>
             <w:webHidden/>
           </w:rPr>
-          <w:instrText xml:space="preserve"> PAGEREF _Toc507404106 \h </w:instrText>
-        </w:r>
-        <w:r>
-          <w:rPr>
-            <w:noProof/>
-            <w:webHidden/>
-          </w:rPr>
-        </w:r>
-        <w:r>
-          <w:rPr>
-            <w:noProof/>
-            <w:webHidden/>
-          </w:rPr>
-          <w:fldChar w:fldCharType="separate"/>
-        </w:r>
-        <w:r>
-          <w:rPr>
-            <w:noProof/>
-            <w:webHidden/>
-          </w:rPr>
-          <w:t>20</w:t>
-        </w:r>
-        <w:r>
-          <w:rPr>
-            <w:noProof/>
-            <w:webHidden/>
-          </w:rPr>
-          <w:fldChar w:fldCharType="end"/>
-        </w:r>
-      </w:hyperlink>
-    </w:p>
-    <w:p>
-      <w:pPr>
-        <w:pStyle w:val="TableofFigures"/>
-        <w:tabs>
-          <w:tab w:val="right" w:leader="dot" w:pos="8493"/>
-        </w:tabs>
-        <w:rPr>
-          <w:rFonts w:asciiTheme="minorHAnsi" w:eastAsiaTheme="minorEastAsia" w:hAnsiTheme="minorHAnsi" w:cstheme="minorBidi"/>
-          <w:noProof/>
-          <w:sz w:val="22"/>
-          <w:szCs w:val="22"/>
-          <w:lang w:val="en-IE" w:eastAsia="en-IE"/>
-        </w:rPr>
-      </w:pPr>
-      <w:hyperlink w:anchor="_Toc507404107" w:history="1">
-        <w:r>
-          <w:rPr>
-            <w:rStyle w:val="Hyperlink"/>
-            <w:b/>
-            <w:noProof/>
-          </w:rPr>
-          <w:t>Fig. 5.</w:t>
-        </w:r>
-        <w:r>
-          <w:rPr>
-            <w:rStyle w:val="Hyperlink"/>
-            <w:noProof/>
-          </w:rPr>
-          <w:t xml:space="preserve"> Deploy Joomla website - Congratulations</w:t>
-        </w:r>
-        <w:r>
-          <w:rPr>
-            <w:noProof/>
-            <w:webHidden/>
-          </w:rPr>
-          <w:tab/>
-        </w:r>
-        <w:r>
-          <w:rPr>
-            <w:noProof/>
-            <w:webHidden/>
-          </w:rPr>
-          <w:fldChar w:fldCharType="begin"/>
-        </w:r>
-        <w:r>
-          <w:rPr>
-            <w:noProof/>
-            <w:webHidden/>
-          </w:rPr>
-          <w:instrText xml:space="preserve"> PAGEREF _Toc507404107 \h </w:instrText>
+          <w:instrText xml:space="preserve"> PAGEREF _Toc507420373 \h </w:instrText>
         </w:r>
         <w:r>
           <w:rPr>
@@ -6513,6 +6613,166 @@
     </w:p>
     <w:p>
       <w:pPr>
+        <w:pStyle w:val="TableofFigures"/>
+        <w:tabs>
+          <w:tab w:val="right" w:leader="dot" w:pos="8493"/>
+        </w:tabs>
+        <w:rPr>
+          <w:rFonts w:asciiTheme="minorHAnsi" w:eastAsiaTheme="minorEastAsia" w:hAnsiTheme="minorHAnsi" w:cstheme="minorBidi"/>
+          <w:noProof/>
+          <w:sz w:val="22"/>
+          <w:szCs w:val="22"/>
+          <w:lang w:val="en-IE" w:eastAsia="en-IE"/>
+        </w:rPr>
+      </w:pPr>
+      <w:hyperlink w:anchor="_Toc507420374" w:history="1">
+        <w:r>
+          <w:rPr>
+            <w:rStyle w:val="Hyperlink"/>
+            <w:b/>
+            <w:noProof/>
+          </w:rPr>
+          <w:t>Fig. 7.</w:t>
+        </w:r>
+        <w:r>
+          <w:rPr>
+            <w:rStyle w:val="Hyperlink"/>
+            <w:noProof/>
+          </w:rPr>
+          <w:t xml:space="preserve"> Deploy Joomla website - Overview</w:t>
+        </w:r>
+        <w:r>
+          <w:rPr>
+            <w:noProof/>
+            <w:webHidden/>
+          </w:rPr>
+          <w:tab/>
+        </w:r>
+        <w:r>
+          <w:rPr>
+            <w:noProof/>
+            <w:webHidden/>
+          </w:rPr>
+          <w:fldChar w:fldCharType="begin"/>
+        </w:r>
+        <w:r>
+          <w:rPr>
+            <w:noProof/>
+            <w:webHidden/>
+          </w:rPr>
+          <w:instrText xml:space="preserve"> PAGEREF _Toc507420374 \h </w:instrText>
+        </w:r>
+        <w:r>
+          <w:rPr>
+            <w:noProof/>
+            <w:webHidden/>
+          </w:rPr>
+        </w:r>
+        <w:r>
+          <w:rPr>
+            <w:noProof/>
+            <w:webHidden/>
+          </w:rPr>
+          <w:fldChar w:fldCharType="separate"/>
+        </w:r>
+        <w:r>
+          <w:rPr>
+            <w:noProof/>
+            <w:webHidden/>
+          </w:rPr>
+          <w:t>21</w:t>
+        </w:r>
+        <w:r>
+          <w:rPr>
+            <w:noProof/>
+            <w:webHidden/>
+          </w:rPr>
+          <w:fldChar w:fldCharType="end"/>
+        </w:r>
+      </w:hyperlink>
+    </w:p>
+    <w:p>
+      <w:pPr>
+        <w:pStyle w:val="TableofFigures"/>
+        <w:tabs>
+          <w:tab w:val="right" w:leader="dot" w:pos="8493"/>
+        </w:tabs>
+        <w:rPr>
+          <w:rFonts w:asciiTheme="minorHAnsi" w:eastAsiaTheme="minorEastAsia" w:hAnsiTheme="minorHAnsi" w:cstheme="minorBidi"/>
+          <w:noProof/>
+          <w:sz w:val="22"/>
+          <w:szCs w:val="22"/>
+          <w:lang w:val="en-IE" w:eastAsia="en-IE"/>
+        </w:rPr>
+      </w:pPr>
+      <w:hyperlink w:anchor="_Toc507420375" w:history="1">
+        <w:r>
+          <w:rPr>
+            <w:rStyle w:val="Hyperlink"/>
+            <w:b/>
+            <w:noProof/>
+          </w:rPr>
+          <w:t>Fig. 8.</w:t>
+        </w:r>
+        <w:r>
+          <w:rPr>
+            <w:rStyle w:val="Hyperlink"/>
+            <w:noProof/>
+          </w:rPr>
+          <w:t xml:space="preserve"> Deploy Joomla website - Congratulations</w:t>
+        </w:r>
+        <w:r>
+          <w:rPr>
+            <w:noProof/>
+            <w:webHidden/>
+          </w:rPr>
+          <w:tab/>
+        </w:r>
+        <w:r>
+          <w:rPr>
+            <w:noProof/>
+            <w:webHidden/>
+          </w:rPr>
+          <w:fldChar w:fldCharType="begin"/>
+        </w:r>
+        <w:r>
+          <w:rPr>
+            <w:noProof/>
+            <w:webHidden/>
+          </w:rPr>
+          <w:instrText xml:space="preserve"> PAGEREF _Toc507420375 \h </w:instrText>
+        </w:r>
+        <w:r>
+          <w:rPr>
+            <w:noProof/>
+            <w:webHidden/>
+          </w:rPr>
+        </w:r>
+        <w:r>
+          <w:rPr>
+            <w:noProof/>
+            <w:webHidden/>
+          </w:rPr>
+          <w:fldChar w:fldCharType="separate"/>
+        </w:r>
+        <w:r>
+          <w:rPr>
+            <w:noProof/>
+            <w:webHidden/>
+          </w:rPr>
+          <w:t>22</w:t>
+        </w:r>
+        <w:r>
+          <w:rPr>
+            <w:noProof/>
+            <w:webHidden/>
+          </w:rPr>
+          <w:fldChar w:fldCharType="end"/>
+        </w:r>
+      </w:hyperlink>
+    </w:p>
+    <w:p>
+      <w:pPr>
         <w:rPr>
           <w:b/>
           <w:sz w:val="24"/>
@@ -6584,7 +6844,7 @@
       <w:pPr>
         <w:pStyle w:val="heading1"/>
       </w:pPr>
-      <w:bookmarkStart w:id="0" w:name="_Toc506996309"/>
+      <w:bookmarkStart w:id="0" w:name="_Toc507420382"/>
       <w:r>
         <w:lastRenderedPageBreak/>
         <w:t>Introduction</w:t>
@@ -6596,7 +6856,7 @@
         <w:pStyle w:val="heading2"/>
         <w:spacing w:before="0"/>
       </w:pPr>
-      <w:bookmarkStart w:id="1" w:name="_Toc506996310"/>
+      <w:bookmarkStart w:id="1" w:name="_Toc507420383"/>
       <w:r>
         <w:t>The Idea</w:t>
       </w:r>
@@ -6606,7 +6866,7 @@
       <w:pPr>
         <w:pStyle w:val="heading2"/>
       </w:pPr>
-      <w:bookmarkStart w:id="2" w:name="_Toc506996311"/>
+      <w:bookmarkStart w:id="2" w:name="_Toc507420384"/>
       <w:r>
         <w:t>The Application</w:t>
       </w:r>
@@ -6616,7 +6876,7 @@
       <w:pPr>
         <w:pStyle w:val="heading2"/>
       </w:pPr>
-      <w:bookmarkStart w:id="3" w:name="_Toc506996312"/>
+      <w:bookmarkStart w:id="3" w:name="_Toc507420385"/>
       <w:r>
         <w:t>Project Scope</w:t>
       </w:r>
@@ -6629,7 +6889,7 @@
       <w:pPr>
         <w:pStyle w:val="heading2"/>
       </w:pPr>
-      <w:bookmarkStart w:id="4" w:name="_Toc506996313"/>
+      <w:bookmarkStart w:id="4" w:name="_Toc507420386"/>
       <w:r>
         <w:t>Summary</w:t>
       </w:r>
@@ -6662,7 +6922,7 @@
       <w:pPr>
         <w:pStyle w:val="heading1"/>
       </w:pPr>
-      <w:bookmarkStart w:id="5" w:name="_Toc506996314"/>
+      <w:bookmarkStart w:id="5" w:name="_Toc507420387"/>
       <w:r>
         <w:lastRenderedPageBreak/>
         <w:t>Methodology</w:t>
@@ -6674,7 +6934,7 @@
         <w:pStyle w:val="heading2"/>
         <w:spacing w:before="0"/>
       </w:pPr>
-      <w:bookmarkStart w:id="6" w:name="_Toc506996315"/>
+      <w:bookmarkStart w:id="6" w:name="_Toc507420388"/>
       <w:r>
         <w:t>Planning</w:t>
       </w:r>
@@ -6687,7 +6947,7 @@
       <w:pPr>
         <w:pStyle w:val="heading2"/>
       </w:pPr>
-      <w:bookmarkStart w:id="7" w:name="_Toc506996316"/>
+      <w:bookmarkStart w:id="7" w:name="_Toc507420389"/>
       <w:r>
         <w:t>Methodology</w:t>
       </w:r>
@@ -6700,7 +6960,7 @@
       <w:pPr>
         <w:pStyle w:val="heading2"/>
       </w:pPr>
-      <w:bookmarkStart w:id="8" w:name="_Toc506996317"/>
+      <w:bookmarkStart w:id="8" w:name="_Toc507420390"/>
       <w:r>
         <w:t>Project Management</w:t>
       </w:r>
@@ -6717,7 +6977,7 @@
           <w:rStyle w:val="heading30"/>
         </w:rPr>
       </w:pPr>
-      <w:bookmarkStart w:id="9" w:name="_Toc506996318"/>
+      <w:bookmarkStart w:id="9" w:name="_Toc507420391"/>
       <w:r>
         <w:rPr>
           <w:rStyle w:val="heading30"/>
@@ -6762,7 +7022,7 @@
       <w:pPr>
         <w:pStyle w:val="heading1"/>
       </w:pPr>
-      <w:bookmarkStart w:id="10" w:name="_Toc506996319"/>
+      <w:bookmarkStart w:id="10" w:name="_Toc507420392"/>
       <w:r>
         <w:lastRenderedPageBreak/>
         <w:t>Technology Review</w:t>
@@ -6782,7 +7042,7 @@
       <w:pPr>
         <w:pStyle w:val="heading2"/>
       </w:pPr>
-      <w:bookmarkStart w:id="11" w:name="_Toc506996320"/>
+      <w:bookmarkStart w:id="11" w:name="_Toc507420393"/>
       <w:r>
         <w:t>Java</w:t>
       </w:r>
@@ -6863,7 +7123,7 @@
       <w:pPr>
         <w:pStyle w:val="heading2"/>
       </w:pPr>
-      <w:bookmarkStart w:id="12" w:name="_Toc506996321"/>
+      <w:bookmarkStart w:id="12" w:name="_Toc507420394"/>
       <w:r>
         <w:t>Hibernate</w:t>
       </w:r>
@@ -6946,7 +7206,7 @@
         <w:pStyle w:val="heading2"/>
         <w:spacing w:before="0"/>
       </w:pPr>
-      <w:bookmarkStart w:id="13" w:name="_Toc506996322"/>
+      <w:bookmarkStart w:id="13" w:name="_Toc507420395"/>
       <w:r>
         <w:t>JWT</w:t>
       </w:r>
@@ -7018,7 +7278,7 @@
       <w:pPr>
         <w:pStyle w:val="heading2"/>
       </w:pPr>
-      <w:bookmarkStart w:id="14" w:name="_Toc506996323"/>
+      <w:bookmarkStart w:id="14" w:name="_Toc507420396"/>
       <w:r>
         <w:lastRenderedPageBreak/>
         <w:t>Angular 4</w:t>
@@ -7109,7 +7369,7 @@
       <w:pPr>
         <w:pStyle w:val="heading2"/>
       </w:pPr>
-      <w:bookmarkStart w:id="15" w:name="_Toc506996324"/>
+      <w:bookmarkStart w:id="15" w:name="_Toc507420397"/>
       <w:r>
         <w:t>Joomla</w:t>
       </w:r>
@@ -7325,7 +7585,7 @@
       <w:pPr>
         <w:pStyle w:val="heading2"/>
       </w:pPr>
-      <w:bookmarkStart w:id="16" w:name="_Toc506996325"/>
+      <w:bookmarkStart w:id="16" w:name="_Toc507420398"/>
       <w:r>
         <w:t>MySQL</w:t>
       </w:r>
@@ -7504,7 +7764,7 @@
       <w:pPr>
         <w:pStyle w:val="heading2"/>
       </w:pPr>
-      <w:bookmarkStart w:id="17" w:name="_Toc506996326"/>
+      <w:bookmarkStart w:id="17" w:name="_Toc507420399"/>
       <w:r>
         <w:t>Heroku</w:t>
       </w:r>
@@ -7604,7 +7864,7 @@
       <w:pPr>
         <w:pStyle w:val="heading2"/>
       </w:pPr>
-      <w:bookmarkStart w:id="18" w:name="_Toc506996327"/>
+      <w:bookmarkStart w:id="18" w:name="_Toc507420400"/>
       <w:r>
         <w:t>Amazon AWS</w:t>
       </w:r>
@@ -7686,7 +7946,7 @@
       <w:pPr>
         <w:pStyle w:val="heading2"/>
       </w:pPr>
-      <w:bookmarkStart w:id="19" w:name="_Toc506996328"/>
+      <w:bookmarkStart w:id="19" w:name="_Toc507420401"/>
       <w:r>
         <w:t>Spring</w:t>
       </w:r>
@@ -7774,10 +8034,11 @@
       <w:pPr>
         <w:pStyle w:val="heading2"/>
       </w:pPr>
-      <w:bookmarkStart w:id="20" w:name="_Toc506996329"/>
+      <w:bookmarkStart w:id="20" w:name="_Toc507420402"/>
       <w:r>
         <w:t>Flyway</w:t>
       </w:r>
+      <w:bookmarkEnd w:id="20"/>
     </w:p>
     <w:p>
       <w:r>
@@ -7911,9 +8172,11 @@
       <w:pPr>
         <w:pStyle w:val="heading2"/>
       </w:pPr>
+      <w:bookmarkStart w:id="21" w:name="_Toc507420403"/>
       <w:r>
         <w:t>Swagger UI</w:t>
       </w:r>
+      <w:bookmarkEnd w:id="21"/>
     </w:p>
     <w:p>
       <w:r>
@@ -8007,10 +8270,11 @@
       <w:pPr>
         <w:pStyle w:val="heading2"/>
       </w:pPr>
+      <w:bookmarkStart w:id="22" w:name="_Toc507420404"/>
       <w:r>
         <w:t>GitHub</w:t>
       </w:r>
-      <w:bookmarkEnd w:id="20"/>
+      <w:bookmarkEnd w:id="22"/>
     </w:p>
     <w:p>
       <w:r>
@@ -8105,12 +8369,12 @@
       <w:pPr>
         <w:pStyle w:val="heading2"/>
       </w:pPr>
-      <w:bookmarkStart w:id="21" w:name="_Toc506996330"/>
+      <w:bookmarkStart w:id="23" w:name="_Toc507420405"/>
       <w:proofErr w:type="spellStart"/>
       <w:r>
         <w:t>PrimeNG</w:t>
       </w:r>
-      <w:bookmarkEnd w:id="21"/>
+      <w:bookmarkEnd w:id="23"/>
       <w:proofErr w:type="spellEnd"/>
     </w:p>
     <w:p>
@@ -8235,11 +8499,11 @@
       <w:pPr>
         <w:pStyle w:val="heading2"/>
       </w:pPr>
-      <w:bookmarkStart w:id="22" w:name="_Toc506996331"/>
+      <w:bookmarkStart w:id="24" w:name="_Toc507420406"/>
       <w:r>
         <w:t>Node.js</w:t>
       </w:r>
-      <w:bookmarkEnd w:id="22"/>
+      <w:bookmarkEnd w:id="24"/>
     </w:p>
     <w:p>
       <w:r>
@@ -8339,23 +8603,23 @@
       <w:pPr>
         <w:pStyle w:val="heading1"/>
       </w:pPr>
-      <w:bookmarkStart w:id="23" w:name="_Toc506996332"/>
+      <w:bookmarkStart w:id="25" w:name="_Toc507420407"/>
       <w:r>
         <w:lastRenderedPageBreak/>
         <w:t>System Design</w:t>
       </w:r>
-      <w:bookmarkEnd w:id="23"/>
+      <w:bookmarkEnd w:id="25"/>
     </w:p>
     <w:p>
       <w:pPr>
         <w:pStyle w:val="heading2"/>
         <w:spacing w:before="0"/>
       </w:pPr>
-      <w:bookmarkStart w:id="24" w:name="_Toc506996333"/>
+      <w:bookmarkStart w:id="26" w:name="_Toc507420408"/>
       <w:r>
         <w:t>System Architecture</w:t>
       </w:r>
-      <w:bookmarkEnd w:id="24"/>
+      <w:bookmarkEnd w:id="26"/>
     </w:p>
     <w:p>
       <w:r>
@@ -8419,7 +8683,7 @@
       <w:pPr>
         <w:pStyle w:val="figurecaption"/>
       </w:pPr>
-      <w:bookmarkStart w:id="25" w:name="_Toc507404101"/>
+      <w:bookmarkStart w:id="27" w:name="_Toc507420368"/>
       <w:r>
         <w:rPr>
           <w:b/>
@@ -8466,7 +8730,7 @@
       <w:r>
         <w:t xml:space="preserve"> System Architecture</w:t>
       </w:r>
-      <w:bookmarkEnd w:id="25"/>
+      <w:bookmarkEnd w:id="27"/>
     </w:p>
     <w:p>
       <w:pPr>
@@ -8476,14 +8740,14 @@
           <w:numId w:val="8"/>
         </w:numPr>
       </w:pPr>
-      <w:bookmarkStart w:id="26" w:name="_Toc506996334"/>
+      <w:bookmarkStart w:id="28" w:name="_Toc507420409"/>
       <w:r>
         <w:rPr>
           <w:noProof/>
         </w:rPr>
         <w:t>Website</w:t>
       </w:r>
-      <w:bookmarkEnd w:id="26"/>
+      <w:bookmarkEnd w:id="28"/>
       <w:r>
         <w:t xml:space="preserve"> </w:t>
       </w:r>
@@ -8498,12 +8762,7 @@
     </w:p>
     <w:p>
       <w:r>
-        <w:t>The system also demonstrates how the syste</w:t>
-      </w:r>
-      <w:bookmarkStart w:id="27" w:name="_GoBack"/>
-      <w:bookmarkEnd w:id="27"/>
-      <w:r>
-        <w:t>m can also be used on the company's current website, in which case it has been used by CMS Joomla, a powerful web site development tool that allows users to manage website content from a backend.</w:t>
+        <w:t>The system also demonstrates how the system can also be used on the company's current website, in which case it has been used by CMS Joomla, a powerful web site development tool that allows users to manage website content from a backend.</w:t>
       </w:r>
     </w:p>
     <w:p>
@@ -8563,7 +8822,7 @@
       <w:pPr>
         <w:pStyle w:val="figurecaption"/>
       </w:pPr>
-      <w:bookmarkStart w:id="28" w:name="_Toc507404102"/>
+      <w:bookmarkStart w:id="29" w:name="_Toc507420369"/>
       <w:r>
         <w:rPr>
           <w:b/>
@@ -8610,7 +8869,7 @@
       <w:r>
         <w:t xml:space="preserve"> Website – frontend</w:t>
       </w:r>
-      <w:bookmarkEnd w:id="28"/>
+      <w:bookmarkEnd w:id="29"/>
     </w:p>
     <w:p>
       <w:r>
@@ -8674,6 +8933,7 @@
       <w:pPr>
         <w:pStyle w:val="figurecaption"/>
       </w:pPr>
+      <w:bookmarkStart w:id="30" w:name="_Toc507420370"/>
       <w:r>
         <w:rPr>
           <w:b/>
@@ -8718,7 +8978,11 @@
         <w:t>.</w:t>
       </w:r>
       <w:r>
-        <w:t xml:space="preserve"> Website – backend </w:t>
+        <w:t xml:space="preserve"> Website – backend</w:t>
+      </w:r>
+      <w:bookmarkEnd w:id="30"/>
+      <w:r>
+        <w:t xml:space="preserve"> </w:t>
       </w:r>
     </w:p>
     <w:p/>
@@ -8732,12 +8996,12 @@
           <w:numId w:val="8"/>
         </w:numPr>
       </w:pPr>
-      <w:bookmarkStart w:id="29" w:name="_Toc506996335"/>
+      <w:bookmarkStart w:id="31" w:name="_Toc507420410"/>
       <w:r>
         <w:lastRenderedPageBreak/>
         <w:t>Frontend (Applicants)</w:t>
       </w:r>
-      <w:bookmarkEnd w:id="29"/>
+      <w:bookmarkEnd w:id="31"/>
     </w:p>
     <w:p>
       <w:pPr>
@@ -8747,7 +9011,7 @@
           <w:numId w:val="8"/>
         </w:numPr>
       </w:pPr>
-      <w:bookmarkStart w:id="30" w:name="_Toc506996336"/>
+      <w:bookmarkStart w:id="32" w:name="_Toc507420411"/>
       <w:r>
         <w:rPr>
           <w:noProof/>
@@ -8757,7 +9021,7 @@
       <w:r>
         <w:t xml:space="preserve"> (Applicants)</w:t>
       </w:r>
-      <w:bookmarkEnd w:id="30"/>
+      <w:bookmarkEnd w:id="32"/>
     </w:p>
     <w:p>
       <w:pPr>
@@ -8767,11 +9031,11 @@
           <w:numId w:val="8"/>
         </w:numPr>
       </w:pPr>
-      <w:bookmarkStart w:id="31" w:name="_Toc506996337"/>
+      <w:bookmarkStart w:id="33" w:name="_Toc507420412"/>
       <w:r>
         <w:t>Security</w:t>
       </w:r>
-      <w:bookmarkEnd w:id="31"/>
+      <w:bookmarkEnd w:id="33"/>
     </w:p>
     <w:p>
       <w:pPr>
@@ -8781,11 +9045,119 @@
           <w:numId w:val="8"/>
         </w:numPr>
       </w:pPr>
-      <w:bookmarkStart w:id="32" w:name="_Toc506996338"/>
+      <w:bookmarkStart w:id="34" w:name="_Toc507420413"/>
       <w:r>
         <w:t>API</w:t>
       </w:r>
-      <w:bookmarkEnd w:id="32"/>
+      <w:bookmarkEnd w:id="34"/>
+    </w:p>
+    <w:p>
+      <w:r>
+        <w:rPr>
+          <w:noProof/>
+        </w:rPr>
+        <w:drawing>
+          <wp:inline distT="0" distB="0" distL="0" distR="0" wp14:anchorId="452B3D04" wp14:editId="6BF09867">
+            <wp:extent cx="5399405" cy="3474085"/>
+            <wp:effectExtent l="152400" t="152400" r="353695" b="354965"/>
+            <wp:docPr id="30" name="Picture 30"/>
+            <wp:cNvGraphicFramePr>
+              <a:graphicFrameLocks xmlns:a="http://schemas.openxmlformats.org/drawingml/2006/main" noChangeAspect="1"/>
+            </wp:cNvGraphicFramePr>
+            <a:graphic xmlns:a="http://schemas.openxmlformats.org/drawingml/2006/main">
+              <a:graphicData uri="http://schemas.openxmlformats.org/drawingml/2006/picture">
+                <pic:pic xmlns:pic="http://schemas.openxmlformats.org/drawingml/2006/picture">
+                  <pic:nvPicPr>
+                    <pic:cNvPr id="1" name=""/>
+                    <pic:cNvPicPr/>
+                  </pic:nvPicPr>
+                  <pic:blipFill>
+                    <a:blip r:embed="rId40"/>
+                    <a:stretch>
+                      <a:fillRect/>
+                    </a:stretch>
+                  </pic:blipFill>
+                  <pic:spPr>
+                    <a:xfrm>
+                      <a:off x="0" y="0"/>
+                      <a:ext cx="5399405" cy="3474085"/>
+                    </a:xfrm>
+                    <a:prstGeom prst="rect">
+                      <a:avLst/>
+                    </a:prstGeom>
+                    <a:ln>
+                      <a:noFill/>
+                    </a:ln>
+                    <a:effectLst>
+                      <a:outerShdw blurRad="292100" dist="139700" dir="2700000" algn="tl" rotWithShape="0">
+                        <a:srgbClr val="333333">
+                          <a:alpha val="65000"/>
+                        </a:srgbClr>
+                      </a:outerShdw>
+                    </a:effectLst>
+                  </pic:spPr>
+                </pic:pic>
+              </a:graphicData>
+            </a:graphic>
+          </wp:inline>
+        </w:drawing>
+      </w:r>
+    </w:p>
+    <w:p>
+      <w:pPr>
+        <w:pStyle w:val="figurecaption"/>
+      </w:pPr>
+      <w:r>
+        <w:rPr>
+          <w:b/>
+        </w:rPr>
+        <w:t xml:space="preserve">Fig. </w:t>
+      </w:r>
+      <w:r>
+        <w:rPr>
+          <w:b/>
+        </w:rPr>
+        <w:fldChar w:fldCharType="begin"/>
+      </w:r>
+      <w:r>
+        <w:rPr>
+          <w:b/>
+        </w:rPr>
+        <w:instrText xml:space="preserve"> SEQ "Figure" \* MERGEFORMAT </w:instrText>
+      </w:r>
+      <w:r>
+        <w:rPr>
+          <w:b/>
+        </w:rPr>
+        <w:fldChar w:fldCharType="separate"/>
+      </w:r>
+      <w:r>
+        <w:rPr>
+          <w:b/>
+          <w:noProof/>
+        </w:rPr>
+        <w:t>4</w:t>
+      </w:r>
+      <w:r>
+        <w:rPr>
+          <w:b/>
+        </w:rPr>
+        <w:fldChar w:fldCharType="end"/>
+      </w:r>
+      <w:r>
+        <w:rPr>
+          <w:b/>
+        </w:rPr>
+        <w:t>.</w:t>
+      </w:r>
+      <w:r>
+        <w:t xml:space="preserve"> </w:t>
+      </w:r>
+      <w:r>
+        <w:t xml:space="preserve">UML API </w:t>
+      </w:r>
+      <w:bookmarkStart w:id="35" w:name="_GoBack"/>
+      <w:bookmarkEnd w:id="35"/>
     </w:p>
     <w:p>
       <w:pPr>
@@ -8795,11 +9167,12 @@
           <w:numId w:val="8"/>
         </w:numPr>
       </w:pPr>
-      <w:bookmarkStart w:id="33" w:name="_Toc506996339"/>
-      <w:r>
+      <w:bookmarkStart w:id="36" w:name="_Toc507420414"/>
+      <w:r>
+        <w:lastRenderedPageBreak/>
         <w:t>Database</w:t>
       </w:r>
-      <w:bookmarkEnd w:id="33"/>
+      <w:bookmarkEnd w:id="36"/>
     </w:p>
     <w:p>
       <w:r>
@@ -8822,7 +9195,7 @@
                     <pic:cNvPicPr/>
                   </pic:nvPicPr>
                   <pic:blipFill>
-                    <a:blip r:embed="rId40"/>
+                    <a:blip r:embed="rId41"/>
                     <a:stretch>
                       <a:fillRect/>
                     </a:stretch>
@@ -8857,7 +9230,7 @@
       <w:pPr>
         <w:pStyle w:val="figurecaption"/>
       </w:pPr>
-      <w:bookmarkStart w:id="34" w:name="_Toc507404103"/>
+      <w:bookmarkStart w:id="37" w:name="_Toc507420371"/>
       <w:r>
         <w:rPr>
           <w:b/>
@@ -8887,7 +9260,7 @@
           <w:b/>
           <w:noProof/>
         </w:rPr>
-        <w:t>3</w:t>
+        <w:t>4</w:t>
       </w:r>
       <w:r>
         <w:rPr>
@@ -8904,7 +9277,7 @@
       <w:r>
         <w:t xml:space="preserve"> Design database</w:t>
       </w:r>
-      <w:bookmarkEnd w:id="34"/>
+      <w:bookmarkEnd w:id="37"/>
     </w:p>
     <w:p>
       <w:pPr>
@@ -8919,11 +9292,11 @@
       <w:pPr>
         <w:pStyle w:val="heading2"/>
       </w:pPr>
-      <w:bookmarkStart w:id="35" w:name="_Toc506996340"/>
+      <w:bookmarkStart w:id="38" w:name="_Toc507420415"/>
       <w:r>
         <w:t>System Design</w:t>
       </w:r>
-      <w:bookmarkEnd w:id="35"/>
+      <w:bookmarkEnd w:id="38"/>
       <w:r>
         <w:t xml:space="preserve"> </w:t>
       </w:r>
@@ -8944,7 +9317,7 @@
       <w:pPr>
         <w:pStyle w:val="heading2"/>
       </w:pPr>
-      <w:bookmarkStart w:id="36" w:name="_Toc506996341"/>
+      <w:bookmarkStart w:id="39" w:name="_Toc507420416"/>
       <w:r>
         <w:rPr>
           <w:rStyle w:val="heading30"/>
@@ -8952,7 +9325,7 @@
         </w:rPr>
         <w:t>REST</w:t>
       </w:r>
-      <w:bookmarkEnd w:id="36"/>
+      <w:bookmarkEnd w:id="39"/>
       <w:r>
         <w:t xml:space="preserve"> </w:t>
       </w:r>
@@ -8965,7 +9338,11 @@
         <w:t xml:space="preserve">. </w:t>
       </w:r>
       <w:r>
-        <w:t>REST architecture style is mainly based on the stateless, client-server and HTTP protocol. This architectural style is a key aspect in designing network applications and distributed systems. REST does not completely rely on HTTP but mostly linked with it. The properties of REST play the vital role in the REST architecture style and make the REST architecture simpler. REST architecture is a lightweight alternative to other mechanisms like RPC4, SOAP5, and WSDL6. Moreover; REST is a platform-independent, and language-independent service. The following sub-sections explain in detail about REST.</w:t>
+        <w:t xml:space="preserve">REST architecture style is mainly based on the stateless, client-server and HTTP protocol. This architectural style is a key aspect in designing network applications and distributed systems. REST does not completely rely on HTTP but mostly linked with it. The properties of REST play the vital role in the REST architecture style and make the REST architecture simpler. REST architecture is a lightweight alternative to other mechanisms like RPC4, SOAP5, and </w:t>
+      </w:r>
+      <w:r>
+        <w:lastRenderedPageBreak/>
+        <w:t>WSDL6. Moreover; REST is a platform-independent, and language-independent service. The following sub-sections explain in detail about REST.</w:t>
       </w:r>
     </w:p>
     <w:p/>
@@ -8977,11 +9354,11 @@
           <w:numId w:val="8"/>
         </w:numPr>
       </w:pPr>
-      <w:bookmarkStart w:id="37" w:name="_Toc506996342"/>
+      <w:bookmarkStart w:id="40" w:name="_Toc507420417"/>
       <w:r>
         <w:t>Architectural constraints</w:t>
       </w:r>
-      <w:bookmarkEnd w:id="37"/>
+      <w:bookmarkEnd w:id="40"/>
     </w:p>
     <w:p>
       <w:r>
@@ -9061,11 +9438,11 @@
           <w:numId w:val="8"/>
         </w:numPr>
       </w:pPr>
-      <w:bookmarkStart w:id="38" w:name="_Toc506996343"/>
+      <w:bookmarkStart w:id="41" w:name="_Toc507420418"/>
       <w:r>
         <w:t>HTTP methods</w:t>
       </w:r>
-      <w:bookmarkEnd w:id="38"/>
+      <w:bookmarkEnd w:id="41"/>
     </w:p>
     <w:p>
       <w:r>
@@ -9203,7 +9580,6 @@
         <w:rPr>
           <w:b/>
         </w:rPr>
-        <w:lastRenderedPageBreak/>
         <w:t>PUT</w:t>
       </w:r>
     </w:p>
@@ -9284,6 +9660,7 @@
         <w:rPr>
           <w:b/>
         </w:rPr>
+        <w:lastRenderedPageBreak/>
         <w:t>Example</w:t>
       </w:r>
       <w:r>
@@ -9310,11 +9687,11 @@
           <w:numId w:val="8"/>
         </w:numPr>
       </w:pPr>
-      <w:bookmarkStart w:id="39" w:name="_Toc506996344"/>
+      <w:bookmarkStart w:id="42" w:name="_Toc507420419"/>
       <w:r>
         <w:t>HTTP status codes</w:t>
       </w:r>
-      <w:bookmarkEnd w:id="39"/>
+      <w:bookmarkEnd w:id="42"/>
     </w:p>
     <w:p>
       <w:r>
@@ -9390,11 +9767,11 @@
           <w:numId w:val="8"/>
         </w:numPr>
       </w:pPr>
-      <w:bookmarkStart w:id="40" w:name="_Toc506996345"/>
+      <w:bookmarkStart w:id="43" w:name="_Toc507420420"/>
       <w:r>
         <w:t>Design Patterns</w:t>
       </w:r>
-      <w:bookmarkEnd w:id="40"/>
+      <w:bookmarkEnd w:id="43"/>
       <w:r>
         <w:t xml:space="preserve"> </w:t>
       </w:r>
@@ -9479,11 +9856,11 @@
       <w:pPr>
         <w:pStyle w:val="heading2"/>
       </w:pPr>
-      <w:bookmarkStart w:id="41" w:name="_Toc506996346"/>
+      <w:bookmarkStart w:id="44" w:name="_Toc507420421"/>
       <w:r>
         <w:t>System Deployment</w:t>
       </w:r>
-      <w:bookmarkEnd w:id="41"/>
+      <w:bookmarkEnd w:id="44"/>
     </w:p>
     <w:p>
       <w:r>
@@ -9517,7 +9894,6 @@
     <w:p/>
     <w:p>
       <w:r>
-        <w:lastRenderedPageBreak/>
         <w:t xml:space="preserve">But sometimes it becomes an overhead to manage two </w:t>
       </w:r>
       <w:proofErr w:type="gramStart"/>
@@ -9538,11 +9914,12 @@
           <w:numId w:val="8"/>
         </w:numPr>
       </w:pPr>
-      <w:bookmarkStart w:id="42" w:name="_Toc506996347"/>
-      <w:r>
+      <w:bookmarkStart w:id="45" w:name="_Toc507420422"/>
+      <w:r>
+        <w:lastRenderedPageBreak/>
         <w:t>Deploy Joomla (AWS)</w:t>
       </w:r>
-      <w:bookmarkEnd w:id="42"/>
+      <w:bookmarkEnd w:id="45"/>
     </w:p>
     <w:p>
       <w:pPr>
@@ -9570,7 +9947,7 @@
                     </pic:cNvPicPr>
                   </pic:nvPicPr>
                   <pic:blipFill>
-                    <a:blip r:embed="rId41" cstate="print">
+                    <a:blip r:embed="rId42" cstate="print">
                       <a:extLst>
                         <a:ext uri="{28A0092B-C50C-407E-A947-70E740481C1C}">
                           <a14:useLocalDpi xmlns:a14="http://schemas.microsoft.com/office/drawing/2010/main" val="0"/>
@@ -9612,7 +9989,7 @@
       <w:pPr>
         <w:pStyle w:val="figurecaption"/>
       </w:pPr>
-      <w:bookmarkStart w:id="43" w:name="_Toc507404104"/>
+      <w:bookmarkStart w:id="46" w:name="_Toc507420372"/>
       <w:r>
         <w:rPr>
           <w:b/>
@@ -9642,7 +10019,7 @@
           <w:b/>
           <w:noProof/>
         </w:rPr>
-        <w:t>4</w:t>
+        <w:t>5</w:t>
       </w:r>
       <w:r>
         <w:rPr>
@@ -9659,7 +10036,7 @@
       <w:r>
         <w:t xml:space="preserve"> Deploy Joomla website - Configuration</w:t>
       </w:r>
-      <w:bookmarkEnd w:id="43"/>
+      <w:bookmarkEnd w:id="46"/>
     </w:p>
     <w:p/>
     <w:p>
@@ -9670,7 +10047,6 @@
         <w:rPr>
           <w:noProof/>
         </w:rPr>
-        <w:lastRenderedPageBreak/>
         <w:drawing>
           <wp:inline distT="0" distB="0" distL="0" distR="0" wp14:anchorId="0249503B" wp14:editId="5EE70E52">
             <wp:extent cx="3421002" cy="3079304"/>
@@ -9689,7 +10065,7 @@
                     </pic:cNvPicPr>
                   </pic:nvPicPr>
                   <pic:blipFill>
-                    <a:blip r:embed="rId42" cstate="print">
+                    <a:blip r:embed="rId43" cstate="print">
                       <a:extLst>
                         <a:ext uri="{28A0092B-C50C-407E-A947-70E740481C1C}">
                           <a14:useLocalDpi xmlns:a14="http://schemas.microsoft.com/office/drawing/2010/main" val="0"/>
@@ -9731,7 +10107,7 @@
       <w:pPr>
         <w:pStyle w:val="figurecaption"/>
       </w:pPr>
-      <w:bookmarkStart w:id="44" w:name="_Toc507404105"/>
+      <w:bookmarkStart w:id="47" w:name="_Toc507420373"/>
       <w:r>
         <w:rPr>
           <w:b/>
@@ -9761,7 +10137,7 @@
           <w:b/>
           <w:noProof/>
         </w:rPr>
-        <w:t>3</w:t>
+        <w:t>6</w:t>
       </w:r>
       <w:r>
         <w:rPr>
@@ -9778,7 +10154,7 @@
       <w:r>
         <w:t xml:space="preserve"> Deploy Joomla website - Database</w:t>
       </w:r>
-      <w:bookmarkEnd w:id="44"/>
+      <w:bookmarkEnd w:id="47"/>
     </w:p>
     <w:p/>
     <w:p>
@@ -9789,6 +10165,7 @@
         <w:rPr>
           <w:noProof/>
         </w:rPr>
+        <w:lastRenderedPageBreak/>
         <w:drawing>
           <wp:inline distT="0" distB="0" distL="0" distR="0" wp14:anchorId="2DFF89BD" wp14:editId="7C7374BA">
             <wp:extent cx="3342714" cy="2669059"/>
@@ -9807,7 +10184,7 @@
                     </pic:cNvPicPr>
                   </pic:nvPicPr>
                   <pic:blipFill>
-                    <a:blip r:embed="rId43" cstate="print">
+                    <a:blip r:embed="rId44" cstate="print">
                       <a:extLst>
                         <a:ext uri="{28A0092B-C50C-407E-A947-70E740481C1C}">
                           <a14:useLocalDpi xmlns:a14="http://schemas.microsoft.com/office/drawing/2010/main" val="0"/>
@@ -9849,7 +10226,7 @@
       <w:pPr>
         <w:pStyle w:val="figurecaption"/>
       </w:pPr>
-      <w:bookmarkStart w:id="45" w:name="_Toc507404106"/>
+      <w:bookmarkStart w:id="48" w:name="_Toc507420374"/>
       <w:r>
         <w:rPr>
           <w:b/>
@@ -9879,7 +10256,7 @@
           <w:b/>
           <w:noProof/>
         </w:rPr>
-        <w:t>4</w:t>
+        <w:t>7</w:t>
       </w:r>
       <w:r>
         <w:rPr>
@@ -9896,7 +10273,7 @@
       <w:r>
         <w:t xml:space="preserve"> Deploy Joomla website - Overview</w:t>
       </w:r>
-      <w:bookmarkEnd w:id="45"/>
+      <w:bookmarkEnd w:id="48"/>
     </w:p>
     <w:p>
       <w:pPr>
@@ -9906,7 +10283,6 @@
         <w:rPr>
           <w:noProof/>
         </w:rPr>
-        <w:lastRenderedPageBreak/>
         <w:drawing>
           <wp:inline distT="0" distB="0" distL="0" distR="0" wp14:anchorId="4D984503" wp14:editId="407E2E15">
             <wp:extent cx="3908284" cy="2733314"/>
@@ -9925,7 +10301,7 @@
                     </pic:cNvPicPr>
                   </pic:nvPicPr>
                   <pic:blipFill>
-                    <a:blip r:embed="rId44" cstate="print">
+                    <a:blip r:embed="rId45" cstate="print">
                       <a:extLst>
                         <a:ext uri="{28A0092B-C50C-407E-A947-70E740481C1C}">
                           <a14:useLocalDpi xmlns:a14="http://schemas.microsoft.com/office/drawing/2010/main" val="0"/>
@@ -9967,7 +10343,7 @@
       <w:pPr>
         <w:pStyle w:val="figurecaption"/>
       </w:pPr>
-      <w:bookmarkStart w:id="46" w:name="_Toc507404107"/>
+      <w:bookmarkStart w:id="49" w:name="_Toc507420375"/>
       <w:r>
         <w:rPr>
           <w:b/>
@@ -9997,7 +10373,7 @@
           <w:b/>
           <w:noProof/>
         </w:rPr>
-        <w:t>5</w:t>
+        <w:t>8</w:t>
       </w:r>
       <w:r>
         <w:rPr>
@@ -10014,7 +10390,7 @@
       <w:r>
         <w:t xml:space="preserve"> Deploy Joomla website - Congratulations</w:t>
       </w:r>
-      <w:bookmarkEnd w:id="46"/>
+      <w:bookmarkEnd w:id="49"/>
     </w:p>
     <w:p/>
     <w:p>
@@ -10025,14 +10401,14 @@
           <w:numId w:val="8"/>
         </w:numPr>
       </w:pPr>
-      <w:bookmarkStart w:id="47" w:name="_Toc506996348"/>
+      <w:bookmarkStart w:id="50" w:name="_Toc507420423"/>
       <w:r>
         <w:t>Deploy Angular (Heroku)</w:t>
       </w:r>
-      <w:bookmarkEnd w:id="47"/>
-    </w:p>
-    <w:p>
-      <w:hyperlink r:id="rId45" w:history="1">
+      <w:bookmarkEnd w:id="50"/>
+    </w:p>
+    <w:p>
+      <w:hyperlink r:id="rId46" w:history="1">
         <w:r>
           <w:rPr>
             <w:rStyle w:val="Hyperlink"/>
@@ -10057,14 +10433,14 @@
           <w:numId w:val="8"/>
         </w:numPr>
       </w:pPr>
-      <w:bookmarkStart w:id="48" w:name="_Toc506996349"/>
+      <w:bookmarkStart w:id="51" w:name="_Toc507420424"/>
       <w:r>
         <w:t>Deploy API (Heroku)</w:t>
       </w:r>
-      <w:bookmarkEnd w:id="48"/>
-    </w:p>
-    <w:p>
-      <w:hyperlink r:id="rId46" w:history="1">
+      <w:bookmarkEnd w:id="51"/>
+    </w:p>
+    <w:p>
+      <w:hyperlink r:id="rId47" w:history="1">
         <w:r>
           <w:rPr>
             <w:rStyle w:val="Hyperlink"/>
@@ -10075,6 +10451,7 @@
     </w:p>
     <w:p>
       <w:r>
+        <w:lastRenderedPageBreak/>
         <w:t>https://dzone.com/articles/spring-boot-heroku-and-cicd</w:t>
       </w:r>
     </w:p>
@@ -10109,23 +10486,23 @@
       <w:pPr>
         <w:pStyle w:val="heading1"/>
       </w:pPr>
-      <w:bookmarkStart w:id="49" w:name="_Toc506996350"/>
+      <w:bookmarkStart w:id="52" w:name="_Toc507420425"/>
       <w:r>
         <w:lastRenderedPageBreak/>
         <w:t>System Evaluation</w:t>
       </w:r>
-      <w:bookmarkEnd w:id="49"/>
+      <w:bookmarkEnd w:id="52"/>
     </w:p>
     <w:p>
       <w:pPr>
         <w:pStyle w:val="heading2"/>
         <w:spacing w:before="0"/>
       </w:pPr>
-      <w:bookmarkStart w:id="50" w:name="_Toc506996351"/>
+      <w:bookmarkStart w:id="53" w:name="_Toc507420426"/>
       <w:r>
         <w:t>Robustness &amp; Efficiency</w:t>
       </w:r>
-      <w:bookmarkEnd w:id="50"/>
+      <w:bookmarkEnd w:id="53"/>
       <w:r>
         <w:t xml:space="preserve"> </w:t>
       </w:r>
@@ -10138,11 +10515,11 @@
           <w:numId w:val="8"/>
         </w:numPr>
       </w:pPr>
-      <w:bookmarkStart w:id="51" w:name="_Toc506996352"/>
+      <w:bookmarkStart w:id="54" w:name="_Toc507420427"/>
       <w:r>
         <w:t>Tomcat</w:t>
       </w:r>
-      <w:bookmarkEnd w:id="51"/>
+      <w:bookmarkEnd w:id="54"/>
       <w:r>
         <w:t xml:space="preserve"> </w:t>
       </w:r>
@@ -10155,11 +10532,11 @@
           <w:numId w:val="8"/>
         </w:numPr>
       </w:pPr>
-      <w:bookmarkStart w:id="52" w:name="_Toc506996353"/>
+      <w:bookmarkStart w:id="55" w:name="_Toc507420428"/>
       <w:r>
         <w:t>MongoDB</w:t>
       </w:r>
-      <w:bookmarkEnd w:id="52"/>
+      <w:bookmarkEnd w:id="55"/>
       <w:r>
         <w:t xml:space="preserve"> </w:t>
       </w:r>
@@ -10168,11 +10545,11 @@
       <w:pPr>
         <w:pStyle w:val="heading2"/>
       </w:pPr>
-      <w:bookmarkStart w:id="53" w:name="_Toc506996354"/>
+      <w:bookmarkStart w:id="56" w:name="_Toc507420429"/>
       <w:r>
         <w:t>Space / Time Complexity</w:t>
       </w:r>
-      <w:bookmarkEnd w:id="53"/>
+      <w:bookmarkEnd w:id="56"/>
       <w:r>
         <w:t xml:space="preserve"> </w:t>
       </w:r>
@@ -10181,11 +10558,11 @@
       <w:pPr>
         <w:pStyle w:val="heading2"/>
       </w:pPr>
-      <w:bookmarkStart w:id="54" w:name="_Toc506996355"/>
+      <w:bookmarkStart w:id="57" w:name="_Toc507420430"/>
       <w:r>
         <w:t>Security and Validation</w:t>
       </w:r>
-      <w:bookmarkEnd w:id="54"/>
+      <w:bookmarkEnd w:id="57"/>
       <w:r>
         <w:t xml:space="preserve"> </w:t>
       </w:r>
@@ -10194,11 +10571,11 @@
       <w:pPr>
         <w:pStyle w:val="heading2"/>
       </w:pPr>
-      <w:bookmarkStart w:id="55" w:name="_Toc506996356"/>
+      <w:bookmarkStart w:id="58" w:name="_Toc507420431"/>
       <w:r>
         <w:t>Deliverable Software Analysis</w:t>
       </w:r>
-      <w:bookmarkEnd w:id="55"/>
+      <w:bookmarkEnd w:id="58"/>
       <w:r>
         <w:t xml:space="preserve"> </w:t>
       </w:r>
@@ -10211,11 +10588,11 @@
           <w:numId w:val="8"/>
         </w:numPr>
       </w:pPr>
-      <w:bookmarkStart w:id="56" w:name="_Toc506996357"/>
+      <w:bookmarkStart w:id="59" w:name="_Toc507420432"/>
       <w:r>
         <w:t>Limits of the system.</w:t>
       </w:r>
-      <w:bookmarkEnd w:id="56"/>
+      <w:bookmarkEnd w:id="59"/>
       <w:r>
         <w:t xml:space="preserve"> </w:t>
       </w:r>
@@ -10244,23 +10621,23 @@
       <w:pPr>
         <w:pStyle w:val="heading1"/>
       </w:pPr>
-      <w:bookmarkStart w:id="57" w:name="_Toc506996358"/>
+      <w:bookmarkStart w:id="60" w:name="_Toc507420433"/>
       <w:r>
         <w:lastRenderedPageBreak/>
         <w:t>Conclusion</w:t>
       </w:r>
-      <w:bookmarkEnd w:id="57"/>
+      <w:bookmarkEnd w:id="60"/>
     </w:p>
     <w:p>
       <w:pPr>
         <w:pStyle w:val="heading2"/>
         <w:spacing w:before="0"/>
       </w:pPr>
-      <w:bookmarkStart w:id="58" w:name="_Toc506996359"/>
+      <w:bookmarkStart w:id="61" w:name="_Toc507420434"/>
       <w:r>
         <w:t>Summary</w:t>
       </w:r>
-      <w:bookmarkEnd w:id="58"/>
+      <w:bookmarkEnd w:id="61"/>
       <w:r>
         <w:t xml:space="preserve"> </w:t>
       </w:r>
@@ -10269,11 +10646,11 @@
       <w:pPr>
         <w:pStyle w:val="heading2"/>
       </w:pPr>
-      <w:bookmarkStart w:id="59" w:name="_Toc506996360"/>
+      <w:bookmarkStart w:id="62" w:name="_Toc507420435"/>
       <w:r>
         <w:t>Learning Outcomes</w:t>
       </w:r>
-      <w:bookmarkEnd w:id="59"/>
+      <w:bookmarkEnd w:id="62"/>
       <w:r>
         <w:t xml:space="preserve"> </w:t>
       </w:r>
@@ -10282,11 +10659,11 @@
       <w:pPr>
         <w:pStyle w:val="heading2"/>
       </w:pPr>
-      <w:bookmarkStart w:id="60" w:name="_Toc506996361"/>
+      <w:bookmarkStart w:id="63" w:name="_Toc507420436"/>
       <w:r>
         <w:t>Reflection</w:t>
       </w:r>
-      <w:bookmarkEnd w:id="60"/>
+      <w:bookmarkEnd w:id="63"/>
       <w:r>
         <w:t xml:space="preserve"> </w:t>
       </w:r>
@@ -10315,14 +10692,14 @@
       <w:pPr>
         <w:pStyle w:val="heading1"/>
       </w:pPr>
-      <w:bookmarkStart w:id="61" w:name="_Toc506996362"/>
+      <w:bookmarkStart w:id="64" w:name="_Toc507420437"/>
       <w:r>
         <w:lastRenderedPageBreak/>
         <w:t>References</w:t>
       </w:r>
-      <w:bookmarkEnd w:id="61"/>
-    </w:p>
-    <w:bookmarkStart w:id="62" w:name="_Toc506996363" w:displacedByCustomXml="next"/>
+      <w:bookmarkEnd w:id="64"/>
+    </w:p>
+    <w:bookmarkStart w:id="65" w:name="_Toc507420438" w:displacedByCustomXml="next"/>
     <w:sdt>
       <w:sdtPr>
         <w:rPr>
@@ -10343,7 +10720,7 @@
           <w:r>
             <w:t>References</w:t>
           </w:r>
-          <w:bookmarkEnd w:id="62"/>
+          <w:bookmarkEnd w:id="65"/>
         </w:p>
         <w:sdt>
           <w:sdtPr>
@@ -10485,17 +10862,17 @@
       <w:pPr>
         <w:pStyle w:val="heading1"/>
       </w:pPr>
-      <w:bookmarkStart w:id="63" w:name="_Toc506996364"/>
+      <w:bookmarkStart w:id="66" w:name="_Toc507420439"/>
       <w:r>
         <w:lastRenderedPageBreak/>
         <w:t>Appendices</w:t>
       </w:r>
-      <w:bookmarkEnd w:id="63"/>
+      <w:bookmarkEnd w:id="66"/>
     </w:p>
     <w:p/>
     <w:sectPr>
-      <w:headerReference w:type="even" r:id="rId47"/>
-      <w:footerReference w:type="even" r:id="rId48"/>
+      <w:headerReference w:type="even" r:id="rId48"/>
+      <w:footerReference w:type="even" r:id="rId49"/>
       <w:pgSz w:w="11906" w:h="16838" w:code="9"/>
       <w:pgMar w:top="1418" w:right="1418" w:bottom="1418" w:left="1985" w:header="851" w:footer="1047" w:gutter="0"/>
       <w:cols w:space="708"/>
@@ -10557,7 +10934,7 @@
           <w:rPr>
             <w:noProof/>
           </w:rPr>
-          <w:t>24</w:t>
+          <w:t>26</w:t>
         </w:r>
         <w:r>
           <w:rPr>
@@ -13993,7 +14370,7 @@
 </file>
 
 <file path=customXml/itemProps1.xml><?xml version="1.0" encoding="utf-8"?>
-<ds:datastoreItem xmlns:ds="http://schemas.openxmlformats.org/officeDocument/2006/customXml" ds:itemID="{C3D99C22-2A11-493F-9CC0-931FDEBF04BF}">
+<ds:datastoreItem xmlns:ds="http://schemas.openxmlformats.org/officeDocument/2006/customXml" ds:itemID="{732D60E0-DE59-41CE-86E5-BD6E923A4B66}">
   <ds:schemaRefs>
     <ds:schemaRef ds:uri="http://schemas.openxmlformats.org/officeDocument/2006/bibliography"/>
   </ds:schemaRefs>

</xml_diff>